<commit_message>
Added documentation to vision4
</commit_message>
<xml_diff>
--- a/README.docx
+++ b/README.docx
@@ -75,13 +75,13 @@
             </w:rPr>
             <w:fldChar w:fldCharType="separate"/>
           </w:r>
-          <w:hyperlink w:anchor="_Toc12612833" w:history="1">
+          <w:hyperlink w:anchor="_Toc14870707" w:history="1">
             <w:r>
               <w:rPr>
                 <w:rStyle w:val="Hyperlink"/>
                 <w:noProof/>
               </w:rPr>
-              <w:t>Hardware and Raspberry Pi</w:t>
+              <w:t>Specifications</w:t>
             </w:r>
             <w:r>
               <w:rPr>
@@ -102,7 +102,7 @@
                 <w:noProof/>
                 <w:webHidden/>
               </w:rPr>
-              <w:instrText xml:space="preserve"> PAGEREF _Toc12612833 \h </w:instrText>
+              <w:instrText xml:space="preserve"> PAGEREF _Toc14870707 \h </w:instrText>
             </w:r>
             <w:r>
               <w:rPr>
@@ -122,7 +122,7 @@
                 <w:noProof/>
                 <w:webHidden/>
               </w:rPr>
-              <w:t>2</w:t>
+              <w:t>3</w:t>
             </w:r>
             <w:r>
               <w:rPr>
@@ -144,13 +144,13 @@
               <w:noProof/>
             </w:rPr>
           </w:pPr>
-          <w:hyperlink w:anchor="_Toc12612834" w:history="1">
+          <w:hyperlink w:anchor="_Toc14870708" w:history="1">
             <w:r>
               <w:rPr>
                 <w:rStyle w:val="Hyperlink"/>
                 <w:noProof/>
               </w:rPr>
-              <w:t>Camera Port</w:t>
+              <w:t>Supported modules:</w:t>
             </w:r>
             <w:r>
               <w:rPr>
@@ -171,7 +171,7 @@
                 <w:noProof/>
                 <w:webHidden/>
               </w:rPr>
-              <w:instrText xml:space="preserve"> PAGEREF _Toc12612834 \h </w:instrText>
+              <w:instrText xml:space="preserve"> PAGEREF _Toc14870708 \h </w:instrText>
             </w:r>
             <w:r>
               <w:rPr>
@@ -191,7 +191,145 @@
                 <w:noProof/>
                 <w:webHidden/>
               </w:rPr>
-              <w:t>2</w:t>
+              <w:t>3</w:t>
+            </w:r>
+            <w:r>
+              <w:rPr>
+                <w:noProof/>
+                <w:webHidden/>
+              </w:rPr>
+              <w:fldChar w:fldCharType="end"/>
+            </w:r>
+          </w:hyperlink>
+        </w:p>
+        <w:p>
+          <w:pPr>
+            <w:pStyle w:val="TOC1"/>
+            <w:tabs>
+              <w:tab w:val="right" w:leader="dot" w:pos="9350"/>
+            </w:tabs>
+            <w:rPr>
+              <w:rFonts w:eastAsiaTheme="minorEastAsia"/>
+              <w:noProof/>
+            </w:rPr>
+          </w:pPr>
+          <w:hyperlink w:anchor="_Toc14870709" w:history="1">
+            <w:r>
+              <w:rPr>
+                <w:rStyle w:val="Hyperlink"/>
+                <w:noProof/>
+              </w:rPr>
+              <w:t>Libraries used</w:t>
+            </w:r>
+            <w:r>
+              <w:rPr>
+                <w:noProof/>
+                <w:webHidden/>
+              </w:rPr>
+              <w:tab/>
+            </w:r>
+            <w:r>
+              <w:rPr>
+                <w:noProof/>
+                <w:webHidden/>
+              </w:rPr>
+              <w:fldChar w:fldCharType="begin"/>
+            </w:r>
+            <w:r>
+              <w:rPr>
+                <w:noProof/>
+                <w:webHidden/>
+              </w:rPr>
+              <w:instrText xml:space="preserve"> PAGEREF _Toc14870709 \h </w:instrText>
+            </w:r>
+            <w:r>
+              <w:rPr>
+                <w:noProof/>
+                <w:webHidden/>
+              </w:rPr>
+            </w:r>
+            <w:r>
+              <w:rPr>
+                <w:noProof/>
+                <w:webHidden/>
+              </w:rPr>
+              <w:fldChar w:fldCharType="separate"/>
+            </w:r>
+            <w:r>
+              <w:rPr>
+                <w:noProof/>
+                <w:webHidden/>
+              </w:rPr>
+              <w:t>4</w:t>
+            </w:r>
+            <w:r>
+              <w:rPr>
+                <w:noProof/>
+                <w:webHidden/>
+              </w:rPr>
+              <w:fldChar w:fldCharType="end"/>
+            </w:r>
+          </w:hyperlink>
+        </w:p>
+        <w:p>
+          <w:pPr>
+            <w:pStyle w:val="TOC1"/>
+            <w:tabs>
+              <w:tab w:val="right" w:leader="dot" w:pos="9350"/>
+            </w:tabs>
+            <w:rPr>
+              <w:rFonts w:eastAsiaTheme="minorEastAsia"/>
+              <w:noProof/>
+            </w:rPr>
+          </w:pPr>
+          <w:hyperlink w:anchor="_Toc14870719" w:history="1">
+            <w:r>
+              <w:rPr>
+                <w:rStyle w:val="Hyperlink"/>
+                <w:noProof/>
+              </w:rPr>
+              <w:t>Hardware and Raspberry Pi</w:t>
+            </w:r>
+            <w:r>
+              <w:rPr>
+                <w:noProof/>
+                <w:webHidden/>
+              </w:rPr>
+              <w:tab/>
+            </w:r>
+            <w:r>
+              <w:rPr>
+                <w:noProof/>
+                <w:webHidden/>
+              </w:rPr>
+              <w:fldChar w:fldCharType="begin"/>
+            </w:r>
+            <w:r>
+              <w:rPr>
+                <w:noProof/>
+                <w:webHidden/>
+              </w:rPr>
+              <w:instrText xml:space="preserve"> PAGEREF _Toc14870719 \h </w:instrText>
+            </w:r>
+            <w:r>
+              <w:rPr>
+                <w:noProof/>
+                <w:webHidden/>
+              </w:rPr>
+            </w:r>
+            <w:r>
+              <w:rPr>
+                <w:noProof/>
+                <w:webHidden/>
+              </w:rPr>
+              <w:fldChar w:fldCharType="separate"/>
+            </w:r>
+            <w:r>
+              <w:rPr>
+                <w:noProof/>
+                <w:webHidden/>
+              </w:rPr>
+              <w:t>5</w:t>
             </w:r>
             <w:r>
               <w:rPr>
@@ -213,13 +351,13 @@
               <w:noProof/>
             </w:rPr>
           </w:pPr>
-          <w:hyperlink w:anchor="_Toc12612835" w:history="1">
+          <w:hyperlink w:anchor="_Toc14870720" w:history="1">
             <w:r>
               <w:rPr>
                 <w:rStyle w:val="Hyperlink"/>
                 <w:noProof/>
               </w:rPr>
-              <w:t>USB Ports</w:t>
+              <w:t>Camera Port</w:t>
             </w:r>
             <w:r>
               <w:rPr>
@@ -240,7 +378,7 @@
                 <w:noProof/>
                 <w:webHidden/>
               </w:rPr>
-              <w:instrText xml:space="preserve"> PAGEREF _Toc12612835 \h </w:instrText>
+              <w:instrText xml:space="preserve"> PAGEREF _Toc14870720 \h </w:instrText>
             </w:r>
             <w:r>
               <w:rPr>
@@ -260,7 +398,7 @@
                 <w:noProof/>
                 <w:webHidden/>
               </w:rPr>
-              <w:t>2</w:t>
+              <w:t>5</w:t>
             </w:r>
             <w:r>
               <w:rPr>
@@ -282,12 +420,81 @@
               <w:noProof/>
             </w:rPr>
           </w:pPr>
-          <w:hyperlink w:anchor="_Toc12612836" w:history="1">
+          <w:hyperlink w:anchor="_Toc14870721" w:history="1">
             <w:r>
               <w:rPr>
                 <w:rStyle w:val="Hyperlink"/>
                 <w:noProof/>
               </w:rPr>
+              <w:t>USB Ports</w:t>
+            </w:r>
+            <w:r>
+              <w:rPr>
+                <w:noProof/>
+                <w:webHidden/>
+              </w:rPr>
+              <w:tab/>
+            </w:r>
+            <w:r>
+              <w:rPr>
+                <w:noProof/>
+                <w:webHidden/>
+              </w:rPr>
+              <w:fldChar w:fldCharType="begin"/>
+            </w:r>
+            <w:r>
+              <w:rPr>
+                <w:noProof/>
+                <w:webHidden/>
+              </w:rPr>
+              <w:instrText xml:space="preserve"> PAGEREF _Toc14870721 \h </w:instrText>
+            </w:r>
+            <w:r>
+              <w:rPr>
+                <w:noProof/>
+                <w:webHidden/>
+              </w:rPr>
+            </w:r>
+            <w:r>
+              <w:rPr>
+                <w:noProof/>
+                <w:webHidden/>
+              </w:rPr>
+              <w:fldChar w:fldCharType="separate"/>
+            </w:r>
+            <w:r>
+              <w:rPr>
+                <w:noProof/>
+                <w:webHidden/>
+              </w:rPr>
+              <w:t>5</w:t>
+            </w:r>
+            <w:r>
+              <w:rPr>
+                <w:noProof/>
+                <w:webHidden/>
+              </w:rPr>
+              <w:fldChar w:fldCharType="end"/>
+            </w:r>
+          </w:hyperlink>
+        </w:p>
+        <w:p>
+          <w:pPr>
+            <w:pStyle w:val="TOC2"/>
+            <w:tabs>
+              <w:tab w:val="right" w:leader="dot" w:pos="9350"/>
+            </w:tabs>
+            <w:rPr>
+              <w:rFonts w:eastAsiaTheme="minorEastAsia"/>
+              <w:noProof/>
+            </w:rPr>
+          </w:pPr>
+          <w:hyperlink w:anchor="_Toc14870722" w:history="1">
+            <w:r>
+              <w:rPr>
+                <w:rStyle w:val="Hyperlink"/>
+                <w:noProof/>
+              </w:rPr>
               <w:t>GPIO Pins</w:t>
             </w:r>
             <w:r>
@@ -309,7 +516,7 @@
                 <w:noProof/>
                 <w:webHidden/>
               </w:rPr>
-              <w:instrText xml:space="preserve"> PAGEREF _Toc12612836 \h </w:instrText>
+              <w:instrText xml:space="preserve"> PAGEREF _Toc14870722 \h </w:instrText>
             </w:r>
             <w:r>
               <w:rPr>
@@ -329,7 +536,7 @@
                 <w:noProof/>
                 <w:webHidden/>
               </w:rPr>
-              <w:t>2</w:t>
+              <w:t>5</w:t>
             </w:r>
             <w:r>
               <w:rPr>
@@ -351,7 +558,7 @@
               <w:noProof/>
             </w:rPr>
           </w:pPr>
-          <w:hyperlink w:anchor="_Toc12612837" w:history="1">
+          <w:hyperlink w:anchor="_Toc14870723" w:history="1">
             <w:r>
               <w:rPr>
                 <w:rStyle w:val="Hyperlink"/>
@@ -378,7 +585,7 @@
                 <w:noProof/>
                 <w:webHidden/>
               </w:rPr>
-              <w:instrText xml:space="preserve"> PAGEREF _Toc12612837 \h </w:instrText>
+              <w:instrText xml:space="preserve"> PAGEREF _Toc14870723 \h </w:instrText>
             </w:r>
             <w:r>
               <w:rPr>
@@ -398,7 +605,7 @@
                 <w:noProof/>
                 <w:webHidden/>
               </w:rPr>
-              <w:t>4</w:t>
+              <w:t>7</w:t>
             </w:r>
             <w:r>
               <w:rPr>
@@ -420,7 +627,7 @@
               <w:noProof/>
             </w:rPr>
           </w:pPr>
-          <w:hyperlink w:anchor="_Toc12612838" w:history="1">
+          <w:hyperlink w:anchor="_Toc14870724" w:history="1">
             <w:r>
               <w:rPr>
                 <w:rStyle w:val="Hyperlink"/>
@@ -447,7 +654,7 @@
                 <w:noProof/>
                 <w:webHidden/>
               </w:rPr>
-              <w:instrText xml:space="preserve"> PAGEREF _Toc12612838 \h </w:instrText>
+              <w:instrText xml:space="preserve"> PAGEREF _Toc14870724 \h </w:instrText>
             </w:r>
             <w:r>
               <w:rPr>
@@ -467,7 +674,7 @@
                 <w:noProof/>
                 <w:webHidden/>
               </w:rPr>
-              <w:t>4</w:t>
+              <w:t>7</w:t>
             </w:r>
             <w:r>
               <w:rPr>
@@ -489,7 +696,7 @@
               <w:noProof/>
             </w:rPr>
           </w:pPr>
-          <w:hyperlink w:anchor="_Toc12612839" w:history="1">
+          <w:hyperlink w:anchor="_Toc14870725" w:history="1">
             <w:r>
               <w:rPr>
                 <w:rStyle w:val="Hyperlink"/>
@@ -516,7 +723,7 @@
                 <w:noProof/>
                 <w:webHidden/>
               </w:rPr>
-              <w:instrText xml:space="preserve"> PAGEREF _Toc12612839 \h </w:instrText>
+              <w:instrText xml:space="preserve"> PAGEREF _Toc14870725 \h </w:instrText>
             </w:r>
             <w:r>
               <w:rPr>
@@ -536,7 +743,7 @@
                 <w:noProof/>
                 <w:webHidden/>
               </w:rPr>
-              <w:t>4</w:t>
+              <w:t>7</w:t>
             </w:r>
             <w:r>
               <w:rPr>
@@ -558,7 +765,7 @@
               <w:noProof/>
             </w:rPr>
           </w:pPr>
-          <w:hyperlink w:anchor="_Toc12612840" w:history="1">
+          <w:hyperlink w:anchor="_Toc14870726" w:history="1">
             <w:r>
               <w:rPr>
                 <w:rStyle w:val="Hyperlink"/>
@@ -585,7 +792,7 @@
                 <w:noProof/>
                 <w:webHidden/>
               </w:rPr>
-              <w:instrText xml:space="preserve"> PAGEREF _Toc12612840 \h </w:instrText>
+              <w:instrText xml:space="preserve"> PAGEREF _Toc14870726 \h </w:instrText>
             </w:r>
             <w:r>
               <w:rPr>
@@ -605,7 +812,7 @@
                 <w:noProof/>
                 <w:webHidden/>
               </w:rPr>
-              <w:t>4</w:t>
+              <w:t>7</w:t>
             </w:r>
             <w:r>
               <w:rPr>
@@ -627,7 +834,7 @@
               <w:noProof/>
             </w:rPr>
           </w:pPr>
-          <w:hyperlink w:anchor="_Toc12612841" w:history="1">
+          <w:hyperlink w:anchor="_Toc14870727" w:history="1">
             <w:r>
               <w:rPr>
                 <w:rStyle w:val="Hyperlink"/>
@@ -654,7 +861,7 @@
                 <w:noProof/>
                 <w:webHidden/>
               </w:rPr>
-              <w:instrText xml:space="preserve"> PAGEREF _Toc12612841 \h </w:instrText>
+              <w:instrText xml:space="preserve"> PAGEREF _Toc14870727 \h </w:instrText>
             </w:r>
             <w:r>
               <w:rPr>
@@ -674,7 +881,7 @@
                 <w:noProof/>
                 <w:webHidden/>
               </w:rPr>
-              <w:t>4</w:t>
+              <w:t>7</w:t>
             </w:r>
             <w:r>
               <w:rPr>
@@ -696,7 +903,7 @@
               <w:noProof/>
             </w:rPr>
           </w:pPr>
-          <w:hyperlink w:anchor="_Toc12612842" w:history="1">
+          <w:hyperlink w:anchor="_Toc14870728" w:history="1">
             <w:r>
               <w:rPr>
                 <w:rStyle w:val="Hyperlink"/>
@@ -723,7 +930,7 @@
                 <w:noProof/>
                 <w:webHidden/>
               </w:rPr>
-              <w:instrText xml:space="preserve"> PAGEREF _Toc12612842 \h </w:instrText>
+              <w:instrText xml:space="preserve"> PAGEREF _Toc14870728 \h </w:instrText>
             </w:r>
             <w:r>
               <w:rPr>
@@ -743,7 +950,7 @@
                 <w:noProof/>
                 <w:webHidden/>
               </w:rPr>
-              <w:t>5</w:t>
+              <w:t>8</w:t>
             </w:r>
             <w:r>
               <w:rPr>
@@ -765,7 +972,7 @@
               <w:noProof/>
             </w:rPr>
           </w:pPr>
-          <w:hyperlink w:anchor="_Toc12612843" w:history="1">
+          <w:hyperlink w:anchor="_Toc14870729" w:history="1">
             <w:r>
               <w:rPr>
                 <w:rStyle w:val="Hyperlink"/>
@@ -792,7 +999,7 @@
                 <w:noProof/>
                 <w:webHidden/>
               </w:rPr>
-              <w:instrText xml:space="preserve"> PAGEREF _Toc12612843 \h </w:instrText>
+              <w:instrText xml:space="preserve"> PAGEREF _Toc14870729 \h </w:instrText>
             </w:r>
             <w:r>
               <w:rPr>
@@ -812,7 +1019,7 @@
                 <w:noProof/>
                 <w:webHidden/>
               </w:rPr>
-              <w:t>5</w:t>
+              <w:t>8</w:t>
             </w:r>
             <w:r>
               <w:rPr>
@@ -834,7 +1041,7 @@
               <w:noProof/>
             </w:rPr>
           </w:pPr>
-          <w:hyperlink w:anchor="_Toc12612844" w:history="1">
+          <w:hyperlink w:anchor="_Toc14870730" w:history="1">
             <w:r>
               <w:rPr>
                 <w:rStyle w:val="Hyperlink"/>
@@ -861,7 +1068,7 @@
                 <w:noProof/>
                 <w:webHidden/>
               </w:rPr>
-              <w:instrText xml:space="preserve"> PAGEREF _Toc12612844 \h </w:instrText>
+              <w:instrText xml:space="preserve"> PAGEREF _Toc14870730 \h </w:instrText>
             </w:r>
             <w:r>
               <w:rPr>
@@ -881,7 +1088,7 @@
                 <w:noProof/>
                 <w:webHidden/>
               </w:rPr>
-              <w:t>6</w:t>
+              <w:t>9</w:t>
             </w:r>
             <w:r>
               <w:rPr>
@@ -903,7 +1110,7 @@
               <w:noProof/>
             </w:rPr>
           </w:pPr>
-          <w:hyperlink w:anchor="_Toc12612845" w:history="1">
+          <w:hyperlink w:anchor="_Toc14870731" w:history="1">
             <w:r>
               <w:rPr>
                 <w:rStyle w:val="Hyperlink"/>
@@ -930,7 +1137,7 @@
                 <w:noProof/>
                 <w:webHidden/>
               </w:rPr>
-              <w:instrText xml:space="preserve"> PAGEREF _Toc12612845 \h </w:instrText>
+              <w:instrText xml:space="preserve"> PAGEREF _Toc14870731 \h </w:instrText>
             </w:r>
             <w:r>
               <w:rPr>
@@ -950,7 +1157,7 @@
                 <w:noProof/>
                 <w:webHidden/>
               </w:rPr>
-              <w:t>6</w:t>
+              <w:t>9</w:t>
             </w:r>
             <w:r>
               <w:rPr>
@@ -972,7 +1179,7 @@
               <w:noProof/>
             </w:rPr>
           </w:pPr>
-          <w:hyperlink w:anchor="_Toc12612846" w:history="1">
+          <w:hyperlink w:anchor="_Toc14870732" w:history="1">
             <w:r>
               <w:rPr>
                 <w:rStyle w:val="Hyperlink"/>
@@ -999,7 +1206,7 @@
                 <w:noProof/>
                 <w:webHidden/>
               </w:rPr>
-              <w:instrText xml:space="preserve"> PAGEREF _Toc12612846 \h </w:instrText>
+              <w:instrText xml:space="preserve"> PAGEREF _Toc14870732 \h </w:instrText>
             </w:r>
             <w:r>
               <w:rPr>
@@ -1019,7 +1226,7 @@
                 <w:noProof/>
                 <w:webHidden/>
               </w:rPr>
-              <w:t>6</w:t>
+              <w:t>9</w:t>
             </w:r>
             <w:r>
               <w:rPr>
@@ -1041,7 +1248,7 @@
               <w:noProof/>
             </w:rPr>
           </w:pPr>
-          <w:hyperlink w:anchor="_Toc12612847" w:history="1">
+          <w:hyperlink w:anchor="_Toc14870733" w:history="1">
             <w:r>
               <w:rPr>
                 <w:rStyle w:val="Hyperlink"/>
@@ -1068,7 +1275,7 @@
                 <w:noProof/>
                 <w:webHidden/>
               </w:rPr>
-              <w:instrText xml:space="preserve"> PAGEREF _Toc12612847 \h </w:instrText>
+              <w:instrText xml:space="preserve"> PAGEREF _Toc14870733 \h </w:instrText>
             </w:r>
             <w:r>
               <w:rPr>
@@ -1088,7 +1295,7 @@
                 <w:noProof/>
                 <w:webHidden/>
               </w:rPr>
-              <w:t>6</w:t>
+              <w:t>9</w:t>
             </w:r>
             <w:r>
               <w:rPr>
@@ -1110,7 +1317,7 @@
               <w:noProof/>
             </w:rPr>
           </w:pPr>
-          <w:hyperlink w:anchor="_Toc12612848" w:history="1">
+          <w:hyperlink w:anchor="_Toc14870734" w:history="1">
             <w:r>
               <w:rPr>
                 <w:rStyle w:val="Hyperlink"/>
@@ -1137,7 +1344,7 @@
                 <w:noProof/>
                 <w:webHidden/>
               </w:rPr>
-              <w:instrText xml:space="preserve"> PAGEREF _Toc12612848 \h </w:instrText>
+              <w:instrText xml:space="preserve"> PAGEREF _Toc14870734 \h </w:instrText>
             </w:r>
             <w:r>
               <w:rPr>
@@ -1157,7 +1364,7 @@
                 <w:noProof/>
                 <w:webHidden/>
               </w:rPr>
-              <w:t>7</w:t>
+              <w:t>10</w:t>
             </w:r>
             <w:r>
               <w:rPr>
@@ -1179,7 +1386,7 @@
               <w:noProof/>
             </w:rPr>
           </w:pPr>
-          <w:hyperlink w:anchor="_Toc12612849" w:history="1">
+          <w:hyperlink w:anchor="_Toc14870735" w:history="1">
             <w:r>
               <w:rPr>
                 <w:rStyle w:val="Hyperlink"/>
@@ -1206,7 +1413,7 @@
                 <w:noProof/>
                 <w:webHidden/>
               </w:rPr>
-              <w:instrText xml:space="preserve"> PAGEREF _Toc12612849 \h </w:instrText>
+              <w:instrText xml:space="preserve"> PAGEREF _Toc14870735 \h </w:instrText>
             </w:r>
             <w:r>
               <w:rPr>
@@ -1226,7 +1433,7 @@
                 <w:noProof/>
                 <w:webHidden/>
               </w:rPr>
-              <w:t>7</w:t>
+              <w:t>10</w:t>
             </w:r>
             <w:r>
               <w:rPr>
@@ -1248,7 +1455,7 @@
               <w:noProof/>
             </w:rPr>
           </w:pPr>
-          <w:hyperlink w:anchor="_Toc12612850" w:history="1">
+          <w:hyperlink w:anchor="_Toc14870736" w:history="1">
             <w:r>
               <w:rPr>
                 <w:rStyle w:val="Hyperlink"/>
@@ -1275,7 +1482,7 @@
                 <w:noProof/>
                 <w:webHidden/>
               </w:rPr>
-              <w:instrText xml:space="preserve"> PAGEREF _Toc12612850 \h </w:instrText>
+              <w:instrText xml:space="preserve"> PAGEREF _Toc14870736 \h </w:instrText>
             </w:r>
             <w:r>
               <w:rPr>
@@ -1295,7 +1502,7 @@
                 <w:noProof/>
                 <w:webHidden/>
               </w:rPr>
-              <w:t>8</w:t>
+              <w:t>11</w:t>
             </w:r>
             <w:r>
               <w:rPr>
@@ -1317,7 +1524,7 @@
               <w:noProof/>
             </w:rPr>
           </w:pPr>
-          <w:hyperlink w:anchor="_Toc12612851" w:history="1">
+          <w:hyperlink w:anchor="_Toc14870737" w:history="1">
             <w:r>
               <w:rPr>
                 <w:rStyle w:val="Hyperlink"/>
@@ -1344,7 +1551,7 @@
                 <w:noProof/>
                 <w:webHidden/>
               </w:rPr>
-              <w:instrText xml:space="preserve"> PAGEREF _Toc12612851 \h </w:instrText>
+              <w:instrText xml:space="preserve"> PAGEREF _Toc14870737 \h </w:instrText>
             </w:r>
             <w:r>
               <w:rPr>
@@ -1364,7 +1571,7 @@
                 <w:noProof/>
                 <w:webHidden/>
               </w:rPr>
-              <w:t>9</w:t>
+              <w:t>13</w:t>
             </w:r>
             <w:r>
               <w:rPr>
@@ -1386,7 +1593,7 @@
               <w:noProof/>
             </w:rPr>
           </w:pPr>
-          <w:hyperlink w:anchor="_Toc12612852" w:history="1">
+          <w:hyperlink w:anchor="_Toc14870738" w:history="1">
             <w:r>
               <w:rPr>
                 <w:rStyle w:val="Hyperlink"/>
@@ -1413,7 +1620,7 @@
                 <w:noProof/>
                 <w:webHidden/>
               </w:rPr>
-              <w:instrText xml:space="preserve"> PAGEREF _Toc12612852 \h </w:instrText>
+              <w:instrText xml:space="preserve"> PAGEREF _Toc14870738 \h </w:instrText>
             </w:r>
             <w:r>
               <w:rPr>
@@ -1433,7 +1640,7 @@
                 <w:noProof/>
                 <w:webHidden/>
               </w:rPr>
-              <w:t>9</w:t>
+              <w:t>13</w:t>
             </w:r>
             <w:r>
               <w:rPr>
@@ -1455,7 +1662,7 @@
               <w:noProof/>
             </w:rPr>
           </w:pPr>
-          <w:hyperlink w:anchor="_Toc12612853" w:history="1">
+          <w:hyperlink w:anchor="_Toc14870739" w:history="1">
             <w:r>
               <w:rPr>
                 <w:rStyle w:val="Hyperlink"/>
@@ -1482,7 +1689,7 @@
                 <w:noProof/>
                 <w:webHidden/>
               </w:rPr>
-              <w:instrText xml:space="preserve"> PAGEREF _Toc12612853 \h </w:instrText>
+              <w:instrText xml:space="preserve"> PAGEREF _Toc14870739 \h </w:instrText>
             </w:r>
             <w:r>
               <w:rPr>
@@ -1502,7 +1709,7 @@
                 <w:noProof/>
                 <w:webHidden/>
               </w:rPr>
-              <w:t>10</w:t>
+              <w:t>14</w:t>
             </w:r>
             <w:r>
               <w:rPr>
@@ -1536,8 +1743,917 @@
     </w:sdt>
     <w:p>
       <w:pPr>
+        <w:pStyle w:val="Heading1"/>
+      </w:pPr>
+    </w:p>
+    <w:p>
+      <w:pPr>
+        <w:pStyle w:val="Heading1"/>
+      </w:pPr>
+      <w:r>
+        <w:br w:type="page"/>
+      </w:r>
+      <w:bookmarkStart w:id="0" w:name="_Toc14870707"/>
+      <w:r>
+        <w:lastRenderedPageBreak/>
+        <w:t>Specifications</w:t>
+      </w:r>
+      <w:bookmarkEnd w:id="0"/>
+    </w:p>
+    <w:p>
+      <w:pPr>
+        <w:pStyle w:val="ListParagraph"/>
+        <w:numPr>
+          <w:ilvl w:val="0"/>
+          <w:numId w:val="19"/>
+        </w:numPr>
+        <w:rPr>
+          <w:sz w:val="24"/>
+        </w:rPr>
+      </w:pPr>
+      <w:r>
+        <w:rPr>
+          <w:sz w:val="24"/>
+        </w:rPr>
+        <w:t>Microcomputer – Raspberry Pi 3B+ X2</w:t>
+      </w:r>
+    </w:p>
+    <w:p>
+      <w:pPr>
+        <w:pStyle w:val="ListParagraph"/>
+        <w:numPr>
+          <w:ilvl w:val="1"/>
+          <w:numId w:val="19"/>
+        </w:numPr>
+        <w:rPr>
+          <w:sz w:val="24"/>
+        </w:rPr>
+      </w:pPr>
+      <w:r>
+        <w:rPr>
+          <w:sz w:val="24"/>
+        </w:rPr>
+        <w:t xml:space="preserve">32 GB </w:t>
+      </w:r>
+      <w:proofErr w:type="spellStart"/>
+      <w:r>
+        <w:rPr>
+          <w:sz w:val="24"/>
+        </w:rPr>
+        <w:t>MicroSD</w:t>
+      </w:r>
+      <w:proofErr w:type="spellEnd"/>
+      <w:r>
+        <w:rPr>
+          <w:sz w:val="24"/>
+        </w:rPr>
+        <w:t xml:space="preserve"> Card</w:t>
+      </w:r>
+    </w:p>
+    <w:p>
+      <w:pPr>
+        <w:pStyle w:val="ListParagraph"/>
+        <w:numPr>
+          <w:ilvl w:val="1"/>
+          <w:numId w:val="19"/>
+        </w:numPr>
+        <w:rPr>
+          <w:sz w:val="24"/>
+        </w:rPr>
+      </w:pPr>
+      <w:r>
+        <w:rPr>
+          <w:sz w:val="24"/>
+        </w:rPr>
+        <w:t xml:space="preserve">4000mAh </w:t>
+      </w:r>
+      <w:r>
+        <w:rPr>
+          <w:sz w:val="24"/>
+        </w:rPr>
+        <w:t>battery pack for raspberry pi</w:t>
+      </w:r>
+    </w:p>
+    <w:p>
+      <w:pPr>
+        <w:pStyle w:val="ListParagraph"/>
+        <w:numPr>
+          <w:ilvl w:val="1"/>
+          <w:numId w:val="19"/>
+        </w:numPr>
+        <w:rPr>
+          <w:sz w:val="24"/>
+        </w:rPr>
+      </w:pPr>
+      <w:proofErr w:type="spellStart"/>
+      <w:r>
+        <w:rPr>
+          <w:sz w:val="24"/>
+        </w:rPr>
+        <w:t>Pololu</w:t>
+      </w:r>
+      <w:proofErr w:type="spellEnd"/>
+      <w:r>
+        <w:rPr>
+          <w:sz w:val="24"/>
+        </w:rPr>
+        <w:t xml:space="preserve"> dual G2 High-Power Motor Driver 18V18 for Raspberry Pi</w:t>
+      </w:r>
+    </w:p>
+    <w:p>
+      <w:pPr>
+        <w:pStyle w:val="ListParagraph"/>
+        <w:numPr>
+          <w:ilvl w:val="0"/>
+          <w:numId w:val="19"/>
+        </w:numPr>
+        <w:rPr>
+          <w:sz w:val="24"/>
+        </w:rPr>
+      </w:pPr>
+      <w:r>
+        <w:rPr>
+          <w:sz w:val="24"/>
+        </w:rPr>
+        <w:t>FLIRC USB</w:t>
+      </w:r>
+    </w:p>
+    <w:p>
+      <w:pPr>
+        <w:pStyle w:val="ListParagraph"/>
+        <w:numPr>
+          <w:ilvl w:val="1"/>
+          <w:numId w:val="19"/>
+        </w:numPr>
+        <w:rPr>
+          <w:sz w:val="24"/>
+        </w:rPr>
+      </w:pPr>
+      <w:r>
+        <w:rPr>
+          <w:sz w:val="24"/>
+        </w:rPr>
+        <w:t>Remote control</w:t>
+      </w:r>
+    </w:p>
+    <w:p>
+      <w:pPr>
+        <w:pStyle w:val="ListParagraph"/>
+        <w:numPr>
+          <w:ilvl w:val="0"/>
+          <w:numId w:val="19"/>
+        </w:numPr>
+        <w:rPr>
+          <w:sz w:val="24"/>
+        </w:rPr>
+      </w:pPr>
+      <w:r>
+        <w:rPr>
+          <w:sz w:val="24"/>
+        </w:rPr>
+        <w:t xml:space="preserve">Chassis/Motors – </w:t>
+      </w:r>
+      <w:proofErr w:type="spellStart"/>
+      <w:r>
+        <w:rPr>
+          <w:sz w:val="24"/>
+        </w:rPr>
+        <w:t>Dagu</w:t>
+      </w:r>
+      <w:proofErr w:type="spellEnd"/>
+      <w:r>
+        <w:rPr>
+          <w:sz w:val="24"/>
+        </w:rPr>
+        <w:t xml:space="preserve"> Wild Thumper 4WD All-Terrain Chassis, Black, 75:1</w:t>
+      </w:r>
+    </w:p>
+    <w:p>
+      <w:pPr>
+        <w:pStyle w:val="ListParagraph"/>
+        <w:numPr>
+          <w:ilvl w:val="0"/>
+          <w:numId w:val="19"/>
+        </w:numPr>
+        <w:rPr>
+          <w:sz w:val="24"/>
+        </w:rPr>
+      </w:pPr>
+      <w:r>
+        <w:rPr>
+          <w:sz w:val="24"/>
+        </w:rPr>
+        <w:t>7.2 V battery pack</w:t>
+      </w:r>
+      <w:r>
+        <w:rPr>
+          <w:sz w:val="24"/>
+        </w:rPr>
+        <w:t xml:space="preserve"> (rechargeable)</w:t>
+      </w:r>
+    </w:p>
+    <w:p>
+      <w:pPr>
+        <w:pStyle w:val="ListParagraph"/>
+        <w:numPr>
+          <w:ilvl w:val="0"/>
+          <w:numId w:val="19"/>
+        </w:numPr>
+        <w:rPr>
+          <w:sz w:val="24"/>
+        </w:rPr>
+      </w:pPr>
+      <w:r>
+        <w:rPr>
+          <w:sz w:val="24"/>
+        </w:rPr>
+        <w:t>7.2 V battery pack charger</w:t>
+      </w:r>
+    </w:p>
+    <w:p>
+      <w:pPr>
+        <w:pStyle w:val="ListParagraph"/>
+        <w:numPr>
+          <w:ilvl w:val="0"/>
+          <w:numId w:val="19"/>
+        </w:numPr>
+        <w:rPr>
+          <w:sz w:val="24"/>
+        </w:rPr>
+      </w:pPr>
+      <w:r>
+        <w:rPr>
+          <w:sz w:val="24"/>
+        </w:rPr>
+        <w:t>Raspberry Pi supported 1080 camera</w:t>
+      </w:r>
+    </w:p>
+    <w:p>
+      <w:pPr>
+        <w:pStyle w:val="ListParagraph"/>
+        <w:numPr>
+          <w:ilvl w:val="0"/>
+          <w:numId w:val="19"/>
+        </w:numPr>
+        <w:rPr>
+          <w:sz w:val="24"/>
+        </w:rPr>
+      </w:pPr>
+      <w:r>
+        <w:rPr>
+          <w:sz w:val="24"/>
+        </w:rPr>
+        <w:t>Tamiya cable with male connector and stripped cable end</w:t>
+      </w:r>
+    </w:p>
+    <w:p>
+      <w:pPr>
+        <w:pStyle w:val="ListParagraph"/>
+        <w:numPr>
+          <w:ilvl w:val="0"/>
+          <w:numId w:val="19"/>
+        </w:numPr>
+        <w:rPr>
+          <w:sz w:val="24"/>
+        </w:rPr>
+      </w:pPr>
+      <w:r>
+        <w:rPr>
+          <w:sz w:val="24"/>
+        </w:rPr>
+        <w:t>Breadboard</w:t>
+      </w:r>
+    </w:p>
+    <w:p>
+      <w:pPr>
+        <w:pStyle w:val="ListParagraph"/>
+        <w:numPr>
+          <w:ilvl w:val="0"/>
+          <w:numId w:val="19"/>
+        </w:numPr>
+        <w:rPr>
+          <w:sz w:val="24"/>
+        </w:rPr>
+      </w:pPr>
+      <w:r>
+        <w:rPr>
+          <w:sz w:val="24"/>
+        </w:rPr>
+        <w:t>Miscellaneous screws and standoffs</w:t>
+      </w:r>
+    </w:p>
+    <w:p>
+      <w:pPr>
         <w:pStyle w:val="Heading2"/>
       </w:pPr>
+      <w:bookmarkStart w:id="1" w:name="_Toc14870708"/>
+      <w:r>
+        <w:t>Supported modules:</w:t>
+      </w:r>
+      <w:bookmarkEnd w:id="1"/>
+    </w:p>
+    <w:p>
+      <w:pPr>
+        <w:pStyle w:val="ListParagraph"/>
+        <w:numPr>
+          <w:ilvl w:val="0"/>
+          <w:numId w:val="20"/>
+        </w:numPr>
+        <w:rPr>
+          <w:sz w:val="24"/>
+        </w:rPr>
+      </w:pPr>
+      <w:r>
+        <w:rPr>
+          <w:sz w:val="24"/>
+        </w:rPr>
+        <w:t>External Raspberry Pi 3B+</w:t>
+      </w:r>
+    </w:p>
+    <w:p>
+      <w:pPr>
+        <w:pStyle w:val="ListParagraph"/>
+        <w:numPr>
+          <w:ilvl w:val="1"/>
+          <w:numId w:val="20"/>
+        </w:numPr>
+        <w:rPr>
+          <w:sz w:val="24"/>
+        </w:rPr>
+      </w:pPr>
+      <w:r>
+        <w:rPr>
+          <w:sz w:val="24"/>
+        </w:rPr>
+        <w:t>External fisheye camera</w:t>
+      </w:r>
+    </w:p>
+    <w:p>
+      <w:pPr>
+        <w:pStyle w:val="ListParagraph"/>
+        <w:numPr>
+          <w:ilvl w:val="0"/>
+          <w:numId w:val="20"/>
+        </w:numPr>
+        <w:rPr>
+          <w:sz w:val="24"/>
+        </w:rPr>
+      </w:pPr>
+      <w:proofErr w:type="spellStart"/>
+      <w:r>
+        <w:rPr>
+          <w:sz w:val="24"/>
+        </w:rPr>
+        <w:t>Adafruit</w:t>
+      </w:r>
+      <w:proofErr w:type="spellEnd"/>
+      <w:r>
+        <w:rPr>
+          <w:sz w:val="24"/>
+        </w:rPr>
+        <w:t xml:space="preserve"> ultimate GPS Breakout</w:t>
+      </w:r>
+    </w:p>
+    <w:p>
+      <w:pPr>
+        <w:pStyle w:val="ListParagraph"/>
+        <w:numPr>
+          <w:ilvl w:val="1"/>
+          <w:numId w:val="20"/>
+        </w:numPr>
+        <w:rPr>
+          <w:sz w:val="24"/>
+        </w:rPr>
+      </w:pPr>
+      <w:r>
+        <w:rPr>
+          <w:sz w:val="24"/>
+        </w:rPr>
+        <w:t>TTL to USB cable</w:t>
+      </w:r>
+    </w:p>
+    <w:p>
+      <w:pPr>
+        <w:rPr>
+          <w:sz w:val="24"/>
+        </w:rPr>
+      </w:pPr>
+      <w:r>
+        <w:rPr>
+          <w:sz w:val="24"/>
+        </w:rPr>
+        <w:br w:type="page"/>
+      </w:r>
+    </w:p>
+    <w:p>
+      <w:pPr>
+        <w:pStyle w:val="Heading1"/>
+        <w:rPr>
+          <w:sz w:val="40"/>
+          <w:szCs w:val="40"/>
+        </w:rPr>
+      </w:pPr>
+      <w:bookmarkStart w:id="2" w:name="_Toc14870709"/>
+      <w:r>
+        <w:rPr>
+          <w:sz w:val="40"/>
+          <w:szCs w:val="40"/>
+        </w:rPr>
+        <w:lastRenderedPageBreak/>
+        <w:t>Libraries used</w:t>
+      </w:r>
+      <w:bookmarkEnd w:id="2"/>
+    </w:p>
+    <w:p>
+      <w:pPr>
+        <w:pStyle w:val="Heading1"/>
+        <w:rPr>
+          <w:rFonts w:asciiTheme="minorHAnsi" w:eastAsiaTheme="minorHAnsi" w:hAnsiTheme="minorHAnsi" w:cstheme="minorBidi"/>
+          <w:color w:val="auto"/>
+          <w:sz w:val="24"/>
+          <w:szCs w:val="22"/>
+        </w:rPr>
+      </w:pPr>
+      <w:bookmarkStart w:id="3" w:name="_Toc14870710"/>
+      <w:proofErr w:type="gramStart"/>
+      <w:r>
+        <w:rPr>
+          <w:rFonts w:asciiTheme="minorHAnsi" w:eastAsiaTheme="minorHAnsi" w:hAnsiTheme="minorHAnsi" w:cstheme="minorBidi"/>
+          <w:color w:val="auto"/>
+          <w:sz w:val="24"/>
+          <w:szCs w:val="22"/>
+        </w:rPr>
+        <w:t>six</w:t>
+      </w:r>
+      <w:proofErr w:type="gramEnd"/>
+      <w:r>
+        <w:rPr>
+          <w:rFonts w:asciiTheme="minorHAnsi" w:eastAsiaTheme="minorHAnsi" w:hAnsiTheme="minorHAnsi" w:cstheme="minorBidi"/>
+          <w:color w:val="auto"/>
+          <w:sz w:val="24"/>
+          <w:szCs w:val="22"/>
+        </w:rPr>
+        <w:t>==1.12.0</w:t>
+      </w:r>
+      <w:r>
+        <w:rPr>
+          <w:rFonts w:asciiTheme="minorHAnsi" w:eastAsiaTheme="minorHAnsi" w:hAnsiTheme="minorHAnsi" w:cstheme="minorBidi"/>
+          <w:color w:val="auto"/>
+          <w:sz w:val="24"/>
+          <w:szCs w:val="22"/>
+        </w:rPr>
+        <w:t xml:space="preserve"> – Cross-version compatibility between</w:t>
+      </w:r>
+      <w:bookmarkEnd w:id="3"/>
+      <w:r>
+        <w:rPr>
+          <w:rFonts w:asciiTheme="minorHAnsi" w:eastAsiaTheme="minorHAnsi" w:hAnsiTheme="minorHAnsi" w:cstheme="minorBidi"/>
+          <w:color w:val="auto"/>
+          <w:sz w:val="24"/>
+          <w:szCs w:val="22"/>
+        </w:rPr>
+        <w:t xml:space="preserve"> </w:t>
+      </w:r>
+    </w:p>
+    <w:p>
+      <w:pPr>
+        <w:pStyle w:val="Heading1"/>
+        <w:rPr>
+          <w:rFonts w:asciiTheme="minorHAnsi" w:eastAsiaTheme="minorHAnsi" w:hAnsiTheme="minorHAnsi" w:cstheme="minorBidi"/>
+          <w:color w:val="auto"/>
+          <w:sz w:val="24"/>
+          <w:szCs w:val="22"/>
+        </w:rPr>
+      </w:pPr>
+      <w:bookmarkStart w:id="4" w:name="_Toc14870711"/>
+      <w:proofErr w:type="spellStart"/>
+      <w:proofErr w:type="gramStart"/>
+      <w:r>
+        <w:rPr>
+          <w:rFonts w:asciiTheme="minorHAnsi" w:eastAsiaTheme="minorHAnsi" w:hAnsiTheme="minorHAnsi" w:cstheme="minorBidi"/>
+          <w:color w:val="auto"/>
+          <w:sz w:val="24"/>
+          <w:szCs w:val="22"/>
+        </w:rPr>
+        <w:t>pygame</w:t>
+      </w:r>
+      <w:proofErr w:type="spellEnd"/>
+      <w:proofErr w:type="gramEnd"/>
+      <w:r>
+        <w:rPr>
+          <w:rFonts w:asciiTheme="minorHAnsi" w:eastAsiaTheme="minorHAnsi" w:hAnsiTheme="minorHAnsi" w:cstheme="minorBidi"/>
+          <w:color w:val="auto"/>
+          <w:sz w:val="24"/>
+          <w:szCs w:val="22"/>
+        </w:rPr>
+        <w:t>==1.9.6</w:t>
+      </w:r>
+      <w:r>
+        <w:rPr>
+          <w:rFonts w:asciiTheme="minorHAnsi" w:eastAsiaTheme="minorHAnsi" w:hAnsiTheme="minorHAnsi" w:cstheme="minorBidi"/>
+          <w:color w:val="auto"/>
+          <w:sz w:val="24"/>
+          <w:szCs w:val="22"/>
+        </w:rPr>
+        <w:t xml:space="preserve"> – Application library used for visual applications as well as remote input</w:t>
+      </w:r>
+      <w:bookmarkEnd w:id="4"/>
+    </w:p>
+    <w:p>
+      <w:pPr>
+        <w:pStyle w:val="Heading1"/>
+        <w:rPr>
+          <w:rFonts w:asciiTheme="minorHAnsi" w:eastAsiaTheme="minorHAnsi" w:hAnsiTheme="minorHAnsi" w:cstheme="minorBidi"/>
+          <w:color w:val="auto"/>
+          <w:sz w:val="24"/>
+          <w:szCs w:val="22"/>
+        </w:rPr>
+      </w:pPr>
+      <w:bookmarkStart w:id="5" w:name="_Toc14870712"/>
+      <w:proofErr w:type="spellStart"/>
+      <w:proofErr w:type="gramStart"/>
+      <w:r>
+        <w:rPr>
+          <w:rFonts w:asciiTheme="minorHAnsi" w:eastAsiaTheme="minorHAnsi" w:hAnsiTheme="minorHAnsi" w:cstheme="minorBidi"/>
+          <w:color w:val="auto"/>
+          <w:sz w:val="24"/>
+          <w:szCs w:val="22"/>
+        </w:rPr>
+        <w:t>numpy</w:t>
+      </w:r>
+      <w:proofErr w:type="spellEnd"/>
+      <w:proofErr w:type="gramEnd"/>
+      <w:r>
+        <w:rPr>
+          <w:rFonts w:asciiTheme="minorHAnsi" w:eastAsiaTheme="minorHAnsi" w:hAnsiTheme="minorHAnsi" w:cstheme="minorBidi"/>
+          <w:color w:val="auto"/>
+          <w:sz w:val="24"/>
+          <w:szCs w:val="22"/>
+        </w:rPr>
+        <w:t>==1.16.4</w:t>
+      </w:r>
+      <w:r>
+        <w:rPr>
+          <w:rFonts w:asciiTheme="minorHAnsi" w:eastAsiaTheme="minorHAnsi" w:hAnsiTheme="minorHAnsi" w:cstheme="minorBidi"/>
+          <w:color w:val="auto"/>
+          <w:sz w:val="24"/>
+          <w:szCs w:val="22"/>
+        </w:rPr>
+        <w:t xml:space="preserve"> – Library which implements arrays into python. Also contains other mathematical functions. Required by </w:t>
+      </w:r>
+      <w:proofErr w:type="spellStart"/>
+      <w:r>
+        <w:rPr>
+          <w:rFonts w:asciiTheme="minorHAnsi" w:eastAsiaTheme="minorHAnsi" w:hAnsiTheme="minorHAnsi" w:cstheme="minorBidi"/>
+          <w:color w:val="auto"/>
+          <w:sz w:val="24"/>
+          <w:szCs w:val="22"/>
+        </w:rPr>
+        <w:t>opencv_python</w:t>
+      </w:r>
+      <w:bookmarkEnd w:id="5"/>
+      <w:proofErr w:type="spellEnd"/>
+    </w:p>
+    <w:p>
+      <w:pPr>
+        <w:pStyle w:val="Heading1"/>
+        <w:rPr>
+          <w:rFonts w:asciiTheme="minorHAnsi" w:eastAsiaTheme="minorHAnsi" w:hAnsiTheme="minorHAnsi" w:cstheme="minorBidi"/>
+          <w:color w:val="auto"/>
+          <w:sz w:val="24"/>
+          <w:szCs w:val="22"/>
+        </w:rPr>
+      </w:pPr>
+      <w:bookmarkStart w:id="6" w:name="_Toc14870713"/>
+      <w:proofErr w:type="spellStart"/>
+      <w:proofErr w:type="gramStart"/>
+      <w:r>
+        <w:rPr>
+          <w:rFonts w:asciiTheme="minorHAnsi" w:eastAsiaTheme="minorHAnsi" w:hAnsiTheme="minorHAnsi" w:cstheme="minorBidi"/>
+          <w:color w:val="auto"/>
+          <w:sz w:val="24"/>
+          <w:szCs w:val="22"/>
+        </w:rPr>
+        <w:t>matplotlib</w:t>
+      </w:r>
+      <w:proofErr w:type="spellEnd"/>
+      <w:proofErr w:type="gramEnd"/>
+      <w:r>
+        <w:rPr>
+          <w:rFonts w:asciiTheme="minorHAnsi" w:eastAsiaTheme="minorHAnsi" w:hAnsiTheme="minorHAnsi" w:cstheme="minorBidi"/>
+          <w:color w:val="auto"/>
+          <w:sz w:val="24"/>
+          <w:szCs w:val="22"/>
+        </w:rPr>
+        <w:t>==3.1.0</w:t>
+      </w:r>
+      <w:r>
+        <w:rPr>
+          <w:rFonts w:asciiTheme="minorHAnsi" w:eastAsiaTheme="minorHAnsi" w:hAnsiTheme="minorHAnsi" w:cstheme="minorBidi"/>
+          <w:color w:val="auto"/>
+          <w:sz w:val="24"/>
+          <w:szCs w:val="22"/>
+        </w:rPr>
+        <w:t xml:space="preserve"> – Library used to display data. Used by </w:t>
+      </w:r>
+      <w:proofErr w:type="spellStart"/>
+      <w:r>
+        <w:rPr>
+          <w:rFonts w:asciiTheme="minorHAnsi" w:eastAsiaTheme="minorHAnsi" w:hAnsiTheme="minorHAnsi" w:cstheme="minorBidi"/>
+          <w:color w:val="auto"/>
+          <w:sz w:val="24"/>
+          <w:szCs w:val="22"/>
+        </w:rPr>
+        <w:t>opencv_python</w:t>
+      </w:r>
+      <w:proofErr w:type="spellEnd"/>
+      <w:r>
+        <w:rPr>
+          <w:rFonts w:asciiTheme="minorHAnsi" w:eastAsiaTheme="minorHAnsi" w:hAnsiTheme="minorHAnsi" w:cstheme="minorBidi"/>
+          <w:color w:val="auto"/>
+          <w:sz w:val="24"/>
+          <w:szCs w:val="22"/>
+        </w:rPr>
+        <w:t>.</w:t>
+      </w:r>
+      <w:bookmarkEnd w:id="6"/>
+    </w:p>
+    <w:p>
+      <w:pPr>
+        <w:pStyle w:val="Heading1"/>
+        <w:rPr>
+          <w:rFonts w:asciiTheme="minorHAnsi" w:eastAsiaTheme="minorHAnsi" w:hAnsiTheme="minorHAnsi" w:cstheme="minorBidi"/>
+          <w:color w:val="auto"/>
+          <w:sz w:val="24"/>
+          <w:szCs w:val="22"/>
+        </w:rPr>
+      </w:pPr>
+      <w:bookmarkStart w:id="7" w:name="_Toc14870714"/>
+      <w:proofErr w:type="spellStart"/>
+      <w:r>
+        <w:rPr>
+          <w:rFonts w:asciiTheme="minorHAnsi" w:eastAsiaTheme="minorHAnsi" w:hAnsiTheme="minorHAnsi" w:cstheme="minorBidi"/>
+          <w:color w:val="auto"/>
+          <w:sz w:val="24"/>
+          <w:szCs w:val="22"/>
+        </w:rPr>
+        <w:t>opencv_python</w:t>
+      </w:r>
+      <w:proofErr w:type="spellEnd"/>
+      <w:r>
+        <w:rPr>
+          <w:rFonts w:asciiTheme="minorHAnsi" w:eastAsiaTheme="minorHAnsi" w:hAnsiTheme="minorHAnsi" w:cstheme="minorBidi"/>
+          <w:color w:val="auto"/>
+          <w:sz w:val="24"/>
+          <w:szCs w:val="22"/>
+        </w:rPr>
+        <w:t>==4.1.0.25</w:t>
+      </w:r>
+      <w:r>
+        <w:rPr>
+          <w:rFonts w:asciiTheme="minorHAnsi" w:eastAsiaTheme="minorHAnsi" w:hAnsiTheme="minorHAnsi" w:cstheme="minorBidi"/>
+          <w:color w:val="auto"/>
+          <w:sz w:val="24"/>
+          <w:szCs w:val="22"/>
+        </w:rPr>
+        <w:t xml:space="preserve"> – Powerful visual processing library used for navigation and analysis of images.</w:t>
+      </w:r>
+      <w:bookmarkEnd w:id="7"/>
+    </w:p>
+    <w:p>
+      <w:pPr>
+        <w:pStyle w:val="Heading1"/>
+        <w:rPr>
+          <w:rFonts w:asciiTheme="minorHAnsi" w:eastAsiaTheme="minorHAnsi" w:hAnsiTheme="minorHAnsi" w:cstheme="minorBidi"/>
+          <w:color w:val="auto"/>
+          <w:sz w:val="24"/>
+          <w:szCs w:val="22"/>
+        </w:rPr>
+      </w:pPr>
+      <w:bookmarkStart w:id="8" w:name="_Toc14870715"/>
+      <w:proofErr w:type="spellStart"/>
+      <w:r>
+        <w:rPr>
+          <w:rFonts w:asciiTheme="minorHAnsi" w:eastAsiaTheme="minorHAnsi" w:hAnsiTheme="minorHAnsi" w:cstheme="minorBidi"/>
+          <w:color w:val="auto"/>
+          <w:sz w:val="24"/>
+          <w:szCs w:val="22"/>
+        </w:rPr>
+        <w:t>GPSPhoto</w:t>
+      </w:r>
+      <w:proofErr w:type="spellEnd"/>
+      <w:r>
+        <w:rPr>
+          <w:rFonts w:asciiTheme="minorHAnsi" w:eastAsiaTheme="minorHAnsi" w:hAnsiTheme="minorHAnsi" w:cstheme="minorBidi"/>
+          <w:color w:val="auto"/>
+          <w:sz w:val="24"/>
+          <w:szCs w:val="22"/>
+        </w:rPr>
+        <w:t>==2.2.3</w:t>
+      </w:r>
+      <w:r>
+        <w:rPr>
+          <w:rFonts w:asciiTheme="minorHAnsi" w:eastAsiaTheme="minorHAnsi" w:hAnsiTheme="minorHAnsi" w:cstheme="minorBidi"/>
+          <w:color w:val="auto"/>
+          <w:sz w:val="24"/>
+          <w:szCs w:val="22"/>
+        </w:rPr>
+        <w:t xml:space="preserve"> – Library that attaches EXIF metadata to images, specifically GPS data.</w:t>
+      </w:r>
+      <w:bookmarkEnd w:id="8"/>
+    </w:p>
+    <w:p>
+      <w:pPr>
+        <w:pStyle w:val="Heading1"/>
+        <w:rPr>
+          <w:rFonts w:asciiTheme="minorHAnsi" w:eastAsiaTheme="minorHAnsi" w:hAnsiTheme="minorHAnsi" w:cstheme="minorBidi"/>
+          <w:color w:val="auto"/>
+          <w:sz w:val="24"/>
+          <w:szCs w:val="22"/>
+        </w:rPr>
+      </w:pPr>
+      <w:bookmarkStart w:id="9" w:name="_Toc14870716"/>
+      <w:proofErr w:type="spellStart"/>
+      <w:proofErr w:type="gramStart"/>
+      <w:r>
+        <w:rPr>
+          <w:rFonts w:asciiTheme="minorHAnsi" w:eastAsiaTheme="minorHAnsi" w:hAnsiTheme="minorHAnsi" w:cstheme="minorBidi"/>
+          <w:color w:val="auto"/>
+          <w:sz w:val="24"/>
+          <w:szCs w:val="22"/>
+        </w:rPr>
+        <w:t>picamera</w:t>
+      </w:r>
+      <w:proofErr w:type="spellEnd"/>
+      <w:proofErr w:type="gramEnd"/>
+      <w:r>
+        <w:rPr>
+          <w:rFonts w:asciiTheme="minorHAnsi" w:eastAsiaTheme="minorHAnsi" w:hAnsiTheme="minorHAnsi" w:cstheme="minorBidi"/>
+          <w:color w:val="auto"/>
+          <w:sz w:val="24"/>
+          <w:szCs w:val="22"/>
+        </w:rPr>
+        <w:t>==1.13</w:t>
+      </w:r>
+      <w:r>
+        <w:rPr>
+          <w:rFonts w:asciiTheme="minorHAnsi" w:eastAsiaTheme="minorHAnsi" w:hAnsiTheme="minorHAnsi" w:cstheme="minorBidi"/>
+          <w:color w:val="auto"/>
+          <w:sz w:val="24"/>
+          <w:szCs w:val="22"/>
+        </w:rPr>
+        <w:t xml:space="preserve"> – Library included by default in </w:t>
+      </w:r>
+      <w:proofErr w:type="spellStart"/>
+      <w:r>
+        <w:rPr>
+          <w:rFonts w:asciiTheme="minorHAnsi" w:eastAsiaTheme="minorHAnsi" w:hAnsiTheme="minorHAnsi" w:cstheme="minorBidi"/>
+          <w:color w:val="auto"/>
+          <w:sz w:val="24"/>
+          <w:szCs w:val="22"/>
+        </w:rPr>
+        <w:t>Raspbian</w:t>
+      </w:r>
+      <w:proofErr w:type="spellEnd"/>
+      <w:r>
+        <w:rPr>
+          <w:rFonts w:asciiTheme="minorHAnsi" w:eastAsiaTheme="minorHAnsi" w:hAnsiTheme="minorHAnsi" w:cstheme="minorBidi"/>
+          <w:color w:val="auto"/>
+          <w:sz w:val="24"/>
+          <w:szCs w:val="22"/>
+        </w:rPr>
+        <w:t>. Allows control of the built in camera slot.</w:t>
+      </w:r>
+      <w:bookmarkEnd w:id="9"/>
+    </w:p>
+    <w:p>
+      <w:pPr>
+        <w:pStyle w:val="Heading1"/>
+        <w:rPr>
+          <w:rFonts w:asciiTheme="minorHAnsi" w:eastAsiaTheme="minorHAnsi" w:hAnsiTheme="minorHAnsi" w:cstheme="minorBidi"/>
+          <w:color w:val="auto"/>
+          <w:sz w:val="24"/>
+          <w:szCs w:val="22"/>
+        </w:rPr>
+      </w:pPr>
+      <w:bookmarkStart w:id="10" w:name="_Toc14870717"/>
+      <w:proofErr w:type="spellStart"/>
+      <w:proofErr w:type="gramStart"/>
+      <w:r>
+        <w:rPr>
+          <w:rFonts w:asciiTheme="minorHAnsi" w:eastAsiaTheme="minorHAnsi" w:hAnsiTheme="minorHAnsi" w:cstheme="minorBidi"/>
+          <w:color w:val="auto"/>
+          <w:sz w:val="24"/>
+          <w:szCs w:val="22"/>
+        </w:rPr>
+        <w:t>piexif</w:t>
+      </w:r>
+      <w:proofErr w:type="spellEnd"/>
+      <w:proofErr w:type="gramEnd"/>
+      <w:r>
+        <w:rPr>
+          <w:rFonts w:asciiTheme="minorHAnsi" w:eastAsiaTheme="minorHAnsi" w:hAnsiTheme="minorHAnsi" w:cstheme="minorBidi"/>
+          <w:color w:val="auto"/>
+          <w:sz w:val="24"/>
+          <w:szCs w:val="22"/>
+        </w:rPr>
+        <w:t>==1.1.3</w:t>
+      </w:r>
+      <w:r>
+        <w:rPr>
+          <w:rFonts w:asciiTheme="minorHAnsi" w:eastAsiaTheme="minorHAnsi" w:hAnsiTheme="minorHAnsi" w:cstheme="minorBidi"/>
+          <w:color w:val="auto"/>
+          <w:sz w:val="24"/>
+          <w:szCs w:val="22"/>
+        </w:rPr>
+        <w:t xml:space="preserve"> – Allows manipulation of image EXIF metadata. Required by </w:t>
+      </w:r>
+      <w:proofErr w:type="spellStart"/>
+      <w:r>
+        <w:rPr>
+          <w:rFonts w:asciiTheme="minorHAnsi" w:eastAsiaTheme="minorHAnsi" w:hAnsiTheme="minorHAnsi" w:cstheme="minorBidi"/>
+          <w:color w:val="auto"/>
+          <w:sz w:val="24"/>
+          <w:szCs w:val="22"/>
+        </w:rPr>
+        <w:t>GPSPhoto</w:t>
+      </w:r>
+      <w:bookmarkEnd w:id="10"/>
+      <w:proofErr w:type="spellEnd"/>
+    </w:p>
+    <w:p/>
+    <w:p>
+      <w:pPr>
+        <w:rPr>
+          <w:sz w:val="24"/>
+        </w:rPr>
+      </w:pPr>
+      <w:r>
+        <w:rPr>
+          <w:sz w:val="24"/>
+        </w:rPr>
+        <w:t xml:space="preserve">dual_g2_hdmp_rpi – Library provided by </w:t>
+      </w:r>
+      <w:proofErr w:type="spellStart"/>
+      <w:r>
+        <w:rPr>
+          <w:sz w:val="24"/>
+        </w:rPr>
+        <w:t>Pololu</w:t>
+      </w:r>
+      <w:proofErr w:type="spellEnd"/>
+      <w:r>
+        <w:rPr>
+          <w:sz w:val="24"/>
+        </w:rPr>
+        <w:t xml:space="preserve"> to control their motor controller hat.</w:t>
+      </w:r>
+    </w:p>
+    <w:p>
+      <w:pPr>
+        <w:pStyle w:val="Heading1"/>
+        <w:rPr>
+          <w:rFonts w:asciiTheme="minorHAnsi" w:eastAsiaTheme="minorHAnsi" w:hAnsiTheme="minorHAnsi" w:cstheme="minorBidi"/>
+          <w:color w:val="auto"/>
+          <w:sz w:val="24"/>
+          <w:szCs w:val="22"/>
+        </w:rPr>
+      </w:pPr>
+      <w:bookmarkStart w:id="11" w:name="_Toc14870718"/>
+      <w:proofErr w:type="spellStart"/>
+      <w:proofErr w:type="gramStart"/>
+      <w:r>
+        <w:rPr>
+          <w:rFonts w:asciiTheme="minorHAnsi" w:eastAsiaTheme="minorHAnsi" w:hAnsiTheme="minorHAnsi" w:cstheme="minorBidi"/>
+          <w:color w:val="auto"/>
+          <w:sz w:val="24"/>
+          <w:szCs w:val="22"/>
+        </w:rPr>
+        <w:t>wiringpi</w:t>
+      </w:r>
+      <w:proofErr w:type="spellEnd"/>
+      <w:proofErr w:type="gramEnd"/>
+      <w:r>
+        <w:rPr>
+          <w:rFonts w:asciiTheme="minorHAnsi" w:eastAsiaTheme="minorHAnsi" w:hAnsiTheme="minorHAnsi" w:cstheme="minorBidi"/>
+          <w:color w:val="auto"/>
+          <w:sz w:val="24"/>
+          <w:szCs w:val="22"/>
+        </w:rPr>
+        <w:t>==2.46.0</w:t>
+      </w:r>
+      <w:r>
+        <w:rPr>
+          <w:rFonts w:asciiTheme="minorHAnsi" w:eastAsiaTheme="minorHAnsi" w:hAnsiTheme="minorHAnsi" w:cstheme="minorBidi"/>
+          <w:color w:val="auto"/>
+          <w:sz w:val="24"/>
+          <w:szCs w:val="22"/>
+        </w:rPr>
+        <w:t xml:space="preserve"> – Used to read GPIO data from the raspberry pi. Used by dual_g2_hdmp_rpi</w:t>
+      </w:r>
+      <w:bookmarkEnd w:id="11"/>
+    </w:p>
+    <w:p>
       <w:r>
         <w:br w:type="page"/>
       </w:r>
@@ -1550,7 +2666,7 @@
           <w:szCs w:val="36"/>
         </w:rPr>
       </w:pPr>
-      <w:bookmarkStart w:id="0" w:name="_Toc12612833"/>
+      <w:bookmarkStart w:id="12" w:name="_Toc14870719"/>
       <w:r>
         <w:rPr>
           <w:sz w:val="40"/>
@@ -1559,7 +2675,7 @@
         <w:lastRenderedPageBreak/>
         <w:t>Hardware and Raspberry Pi</w:t>
       </w:r>
-      <w:bookmarkEnd w:id="0"/>
+      <w:bookmarkEnd w:id="12"/>
     </w:p>
     <w:p>
       <w:pPr>
@@ -1671,11 +2787,11 @@
       <w:pPr>
         <w:pStyle w:val="Heading2"/>
       </w:pPr>
-      <w:bookmarkStart w:id="1" w:name="_Toc12612834"/>
+      <w:bookmarkStart w:id="13" w:name="_Toc14870720"/>
       <w:r>
         <w:t>Camera Port</w:t>
       </w:r>
-      <w:bookmarkEnd w:id="1"/>
+      <w:bookmarkEnd w:id="13"/>
     </w:p>
     <w:p>
       <w:pPr>
@@ -1773,11 +2889,11 @@
       <w:pPr>
         <w:pStyle w:val="Heading2"/>
       </w:pPr>
-      <w:bookmarkStart w:id="2" w:name="_Toc12612835"/>
+      <w:bookmarkStart w:id="14" w:name="_Toc14870721"/>
       <w:r>
         <w:t>USB Ports</w:t>
       </w:r>
-      <w:bookmarkEnd w:id="2"/>
+      <w:bookmarkEnd w:id="14"/>
     </w:p>
     <w:p>
       <w:pPr>
@@ -1828,11 +2944,11 @@
       <w:pPr>
         <w:pStyle w:val="Heading2"/>
       </w:pPr>
-      <w:bookmarkStart w:id="3" w:name="_Toc12612836"/>
+      <w:bookmarkStart w:id="15" w:name="_Toc14870722"/>
       <w:r>
         <w:t>GPIO Pins</w:t>
       </w:r>
-      <w:bookmarkEnd w:id="3"/>
+      <w:bookmarkEnd w:id="15"/>
     </w:p>
     <w:p>
       <w:pPr>
@@ -1914,7 +3030,7 @@
           <w:szCs w:val="36"/>
         </w:rPr>
       </w:pPr>
-      <w:bookmarkStart w:id="4" w:name="_Toc12612837"/>
+      <w:bookmarkStart w:id="16" w:name="_Toc14870723"/>
       <w:r>
         <w:rPr>
           <w:sz w:val="40"/>
@@ -1930,7 +3046,7 @@
         </w:rPr>
         <w:t>ystem</w:t>
       </w:r>
-      <w:bookmarkEnd w:id="4"/>
+      <w:bookmarkEnd w:id="16"/>
     </w:p>
     <w:p>
       <w:pPr>
@@ -2028,11 +3144,11 @@
       <w:pPr>
         <w:pStyle w:val="Heading2"/>
       </w:pPr>
-      <w:bookmarkStart w:id="5" w:name="_Toc12612838"/>
+      <w:bookmarkStart w:id="17" w:name="_Toc14870724"/>
       <w:r>
         <w:t>Parts Needed</w:t>
       </w:r>
-      <w:bookmarkEnd w:id="5"/>
+      <w:bookmarkEnd w:id="17"/>
     </w:p>
     <w:p>
       <w:pPr>
@@ -2216,11 +3332,11 @@
       <w:pPr>
         <w:pStyle w:val="Heading2"/>
       </w:pPr>
-      <w:bookmarkStart w:id="6" w:name="_Toc12612839"/>
+      <w:bookmarkStart w:id="18" w:name="_Toc14870725"/>
       <w:r>
         <w:t>Installing the ISO</w:t>
       </w:r>
-      <w:bookmarkEnd w:id="6"/>
+      <w:bookmarkEnd w:id="18"/>
     </w:p>
     <w:p>
       <w:pPr>
@@ -2386,11 +3502,11 @@
       <w:pPr>
         <w:pStyle w:val="Heading2"/>
       </w:pPr>
-      <w:bookmarkStart w:id="7" w:name="_Toc12612840"/>
+      <w:bookmarkStart w:id="19" w:name="_Toc14870726"/>
       <w:r>
         <w:t>Installing the operating system</w:t>
       </w:r>
-      <w:bookmarkEnd w:id="7"/>
+      <w:bookmarkEnd w:id="19"/>
     </w:p>
     <w:p>
       <w:pPr>
@@ -2436,11 +3552,11 @@
       <w:pPr>
         <w:pStyle w:val="Heading2"/>
       </w:pPr>
-      <w:bookmarkStart w:id="8" w:name="_Toc12612841"/>
+      <w:bookmarkStart w:id="20" w:name="_Toc14870727"/>
       <w:r>
         <w:t>Updating the operating system</w:t>
       </w:r>
-      <w:bookmarkEnd w:id="8"/>
+      <w:bookmarkEnd w:id="20"/>
     </w:p>
     <w:p>
       <w:pPr>
@@ -2534,11 +3650,11 @@
       <w:pPr>
         <w:pStyle w:val="Heading2"/>
       </w:pPr>
-      <w:bookmarkStart w:id="9" w:name="_Toc12612842"/>
+      <w:bookmarkStart w:id="21" w:name="_Toc14870728"/>
       <w:r>
         <w:t>Logging in</w:t>
       </w:r>
-      <w:bookmarkEnd w:id="9"/>
+      <w:bookmarkEnd w:id="21"/>
     </w:p>
     <w:p>
       <w:pPr>
@@ -2604,11 +3720,11 @@
       <w:pPr>
         <w:pStyle w:val="Heading2"/>
       </w:pPr>
-      <w:bookmarkStart w:id="10" w:name="_Toc12612843"/>
+      <w:bookmarkStart w:id="22" w:name="_Toc14870729"/>
       <w:r>
         <w:t>Accessing the Raspberry Pi remotely through another computer</w:t>
       </w:r>
-      <w:bookmarkEnd w:id="10"/>
+      <w:bookmarkEnd w:id="22"/>
     </w:p>
     <w:p>
       <w:pPr>
@@ -2648,6 +3764,9 @@
     <w:p>
       <w:pPr>
         <w:pStyle w:val="Code"/>
+        <w:pBdr>
+          <w:bottom w:val="single" w:sz="2" w:space="31" w:color="auto"/>
+        </w:pBdr>
         <w:rPr>
           <w:sz w:val="26"/>
           <w:szCs w:val="26"/>
@@ -2776,6 +3895,9 @@
     <w:p>
       <w:pPr>
         <w:pStyle w:val="Code"/>
+        <w:pBdr>
+          <w:bottom w:val="single" w:sz="2" w:space="31" w:color="auto"/>
+        </w:pBdr>
         <w:rPr>
           <w:sz w:val="26"/>
           <w:szCs w:val="26"/>
@@ -3096,7 +4218,7 @@
           <w:szCs w:val="36"/>
         </w:rPr>
       </w:pPr>
-      <w:bookmarkStart w:id="11" w:name="_Toc12612844"/>
+      <w:bookmarkStart w:id="23" w:name="_Toc14870730"/>
       <w:r>
         <w:rPr>
           <w:sz w:val="40"/>
@@ -3134,7 +4256,7 @@
         </w:rPr>
         <w:t>it</w:t>
       </w:r>
-      <w:bookmarkEnd w:id="11"/>
+      <w:bookmarkEnd w:id="23"/>
       <w:proofErr w:type="spellEnd"/>
     </w:p>
     <w:p>
@@ -3172,11 +4294,11 @@
       <w:pPr>
         <w:pStyle w:val="Heading2"/>
       </w:pPr>
-      <w:bookmarkStart w:id="12" w:name="_Toc12612845"/>
+      <w:bookmarkStart w:id="24" w:name="_Toc14870731"/>
       <w:r>
         <w:t>Verify installation</w:t>
       </w:r>
-      <w:bookmarkEnd w:id="12"/>
+      <w:bookmarkEnd w:id="24"/>
     </w:p>
     <w:p>
       <w:pPr>
@@ -3197,6 +4319,82 @@
         </w:rPr>
         <w:t>Open a console window</w:t>
       </w:r>
+      <w:r>
+        <w:rPr>
+          <w:sz w:val="26"/>
+          <w:szCs w:val="26"/>
+        </w:rPr>
+        <w:br/>
+      </w:r>
+      <w:r>
+        <w:rPr>
+          <w:sz w:val="26"/>
+          <w:szCs w:val="26"/>
+        </w:rPr>
+        <w:t>Type these</w:t>
+      </w:r>
+      <w:r>
+        <w:rPr>
+          <w:sz w:val="26"/>
+          <w:szCs w:val="26"/>
+        </w:rPr>
+        <w:t xml:space="preserve"> commands to ensure installation:</w:t>
+      </w:r>
+    </w:p>
+    <w:p>
+      <w:pPr>
+        <w:pStyle w:val="Code"/>
+      </w:pPr>
+      <w:r>
+        <w:rPr>
+          <w:rStyle w:val="CodeChar"/>
+        </w:rPr>
+        <w:t xml:space="preserve">python3 </w:t>
+      </w:r>
+      <w:r>
+        <w:rPr>
+          <w:rStyle w:val="CodeChar"/>
+        </w:rPr>
+        <w:t>-</w:t>
+      </w:r>
+      <w:r>
+        <w:rPr>
+          <w:rStyle w:val="CodeChar"/>
+        </w:rPr>
+        <w:t>–version</w:t>
+      </w:r>
+      <w:r>
+        <w:rPr>
+          <w:rStyle w:val="CodeChar"/>
+        </w:rPr>
+        <w:br/>
+        <w:t xml:space="preserve">pip </w:t>
+      </w:r>
+      <w:r>
+        <w:rPr>
+          <w:rStyle w:val="CodeChar"/>
+        </w:rPr>
+        <w:t>–</w:t>
+      </w:r>
+      <w:r>
+        <w:rPr>
+          <w:rStyle w:val="CodeChar"/>
+        </w:rPr>
+        <w:t>-</w:t>
+      </w:r>
+      <w:r>
+        <w:rPr>
+          <w:rStyle w:val="CodeChar"/>
+        </w:rPr>
+        <w:t>version</w:t>
+      </w:r>
+      <w:r>
+        <w:rPr>
+          <w:rStyle w:val="CodeChar"/>
+        </w:rPr>
+        <w:br/>
+        <w:t>git</w:t>
+      </w:r>
     </w:p>
     <w:p>
       <w:pPr>
@@ -3215,131 +4413,29 @@
           <w:sz w:val="26"/>
           <w:szCs w:val="26"/>
         </w:rPr>
-        <w:t xml:space="preserve">Type these two commands to ensure installation: </w:t>
-      </w:r>
-      <w:r>
-        <w:rPr>
-          <w:sz w:val="26"/>
-          <w:szCs w:val="26"/>
-        </w:rPr>
-        <w:br/>
-      </w:r>
-      <w:r>
-        <w:rPr>
-          <w:rFonts w:ascii="Consolas" w:hAnsi="Consolas"/>
-          <w:sz w:val="26"/>
-          <w:szCs w:val="26"/>
-        </w:rPr>
-        <w:t xml:space="preserve">python3 </w:t>
-      </w:r>
-      <w:r>
-        <w:rPr>
-          <w:rFonts w:ascii="Consolas" w:hAnsi="Consolas"/>
-          <w:sz w:val="26"/>
-          <w:szCs w:val="26"/>
-        </w:rPr>
-        <w:t>-</w:t>
-      </w:r>
-      <w:r>
-        <w:rPr>
-          <w:rFonts w:ascii="Consolas" w:hAnsi="Consolas"/>
-          <w:sz w:val="26"/>
-          <w:szCs w:val="26"/>
-        </w:rPr>
-        <w:t>–version</w:t>
-      </w:r>
-      <w:r>
-        <w:rPr>
-          <w:rFonts w:ascii="Consolas" w:hAnsi="Consolas"/>
-          <w:sz w:val="26"/>
-          <w:szCs w:val="26"/>
-        </w:rPr>
-        <w:br/>
-        <w:t xml:space="preserve">pip </w:t>
-      </w:r>
-      <w:r>
-        <w:rPr>
-          <w:rFonts w:ascii="Consolas" w:hAnsi="Consolas"/>
-          <w:sz w:val="26"/>
-          <w:szCs w:val="26"/>
-        </w:rPr>
-        <w:t>–</w:t>
-      </w:r>
-      <w:r>
-        <w:rPr>
-          <w:rFonts w:ascii="Consolas" w:hAnsi="Consolas"/>
-          <w:sz w:val="26"/>
-          <w:szCs w:val="26"/>
-        </w:rPr>
-        <w:t>-</w:t>
-      </w:r>
-      <w:r>
-        <w:rPr>
-          <w:rFonts w:ascii="Consolas" w:hAnsi="Consolas"/>
-          <w:sz w:val="26"/>
-          <w:szCs w:val="26"/>
-        </w:rPr>
-        <w:t>version</w:t>
-      </w:r>
-      <w:r>
-        <w:rPr>
-          <w:rFonts w:ascii="Consolas" w:hAnsi="Consolas"/>
-          <w:sz w:val="26"/>
-          <w:szCs w:val="26"/>
-        </w:rPr>
-        <w:br/>
+        <w:t>These three should return information. If an error message is received, they must be installed</w:t>
+      </w:r>
+    </w:p>
+    <w:p>
+      <w:pPr>
+        <w:pStyle w:val="Heading2"/>
+      </w:pPr>
+      <w:bookmarkStart w:id="25" w:name="_Toc14870732"/>
+      <w:r>
+        <w:t xml:space="preserve">Set up a </w:t>
       </w:r>
       <w:proofErr w:type="spellStart"/>
       <w:r>
-        <w:rPr>
-          <w:rFonts w:ascii="Consolas" w:hAnsi="Consolas"/>
-          <w:sz w:val="26"/>
-          <w:szCs w:val="26"/>
-        </w:rPr>
-        <w:t>git</w:t>
+        <w:t>G</w:t>
+      </w:r>
+      <w:r>
+        <w:t>it</w:t>
       </w:r>
       <w:proofErr w:type="spellEnd"/>
-    </w:p>
-    <w:p>
-      <w:pPr>
-        <w:pStyle w:val="ListParagraph"/>
-        <w:numPr>
-          <w:ilvl w:val="0"/>
-          <w:numId w:val="8"/>
-        </w:numPr>
-        <w:rPr>
-          <w:sz w:val="26"/>
-          <w:szCs w:val="26"/>
-        </w:rPr>
-      </w:pPr>
-      <w:r>
-        <w:rPr>
-          <w:sz w:val="26"/>
-          <w:szCs w:val="26"/>
-        </w:rPr>
-        <w:t>These three should return information. If an error message is received, they must be installed</w:t>
-      </w:r>
-    </w:p>
-    <w:p>
-      <w:pPr>
-        <w:pStyle w:val="Heading2"/>
-      </w:pPr>
-      <w:bookmarkStart w:id="13" w:name="_Toc12612846"/>
-      <w:r>
-        <w:t xml:space="preserve">Set up a </w:t>
-      </w:r>
-      <w:proofErr w:type="spellStart"/>
-      <w:r>
-        <w:t>G</w:t>
-      </w:r>
-      <w:r>
-        <w:t>it</w:t>
-      </w:r>
-      <w:proofErr w:type="spellEnd"/>
       <w:r>
         <w:t xml:space="preserve"> repository</w:t>
       </w:r>
-      <w:bookmarkEnd w:id="13"/>
+      <w:bookmarkEnd w:id="25"/>
     </w:p>
     <w:p>
       <w:pPr>
@@ -3593,7 +4689,7 @@
       <w:pPr>
         <w:pStyle w:val="Heading2"/>
       </w:pPr>
-      <w:bookmarkStart w:id="14" w:name="_Toc12612847"/>
+      <w:bookmarkStart w:id="26" w:name="_Toc14870733"/>
       <w:r>
         <w:t xml:space="preserve">Retrieving changes from a </w:t>
       </w:r>
@@ -3608,7 +4704,7 @@
       <w:r>
         <w:t xml:space="preserve"> repository</w:t>
       </w:r>
-      <w:bookmarkEnd w:id="14"/>
+      <w:bookmarkEnd w:id="26"/>
     </w:p>
     <w:p>
       <w:pPr>
@@ -3742,12 +4838,14 @@
       <w:pPr>
         <w:pStyle w:val="Heading2"/>
       </w:pPr>
-      <w:bookmarkStart w:id="15" w:name="_Toc12612848"/>
+      <w:bookmarkStart w:id="27" w:name="_Toc14870734"/>
       <w:r>
         <w:lastRenderedPageBreak/>
         <w:t>Installing python dependencies</w:t>
       </w:r>
-      <w:bookmarkEnd w:id="15"/>
+      <w:bookmarkStart w:id="28" w:name="_GoBack"/>
+      <w:bookmarkEnd w:id="27"/>
+      <w:bookmarkEnd w:id="28"/>
     </w:p>
     <w:p>
       <w:pPr>
@@ -3839,7 +4937,7 @@
       <w:pPr>
         <w:pStyle w:val="Heading2"/>
       </w:pPr>
-      <w:bookmarkStart w:id="16" w:name="_Toc12612849"/>
+      <w:bookmarkStart w:id="29" w:name="_Toc14870735"/>
       <w:r>
         <w:t xml:space="preserve">Installing </w:t>
       </w:r>
@@ -3847,7 +4945,7 @@
       <w:r>
         <w:t>OpenCV</w:t>
       </w:r>
-      <w:bookmarkEnd w:id="16"/>
+      <w:bookmarkEnd w:id="29"/>
       <w:proofErr w:type="spellEnd"/>
     </w:p>
     <w:p>
@@ -3916,12 +5014,12 @@
       <w:pPr>
         <w:pStyle w:val="Heading1"/>
       </w:pPr>
-      <w:bookmarkStart w:id="17" w:name="_Toc12612850"/>
+      <w:bookmarkStart w:id="30" w:name="_Toc14870736"/>
       <w:r>
         <w:lastRenderedPageBreak/>
         <w:t>Running the program</w:t>
       </w:r>
-      <w:bookmarkEnd w:id="17"/>
+      <w:bookmarkEnd w:id="30"/>
     </w:p>
     <w:p>
       <w:pPr>
@@ -3958,8 +5056,6 @@
         </w:rPr>
         <w:t xml:space="preserve"> folder</w:t>
       </w:r>
-      <w:bookmarkStart w:id="18" w:name="_GoBack"/>
-      <w:bookmarkEnd w:id="18"/>
     </w:p>
     <w:p>
       <w:pPr>
@@ -4095,6 +5191,235 @@
         </w:drawing>
       </w:r>
     </w:p>
+    <w:tbl>
+      <w:tblPr>
+        <w:tblStyle w:val="TableGrid"/>
+        <w:tblW w:w="0" w:type="auto"/>
+        <w:tblLook w:val="04A0" w:firstRow="1" w:lastRow="0" w:firstColumn="1" w:lastColumn="0" w:noHBand="0" w:noVBand="1"/>
+      </w:tblPr>
+      <w:tblGrid>
+        <w:gridCol w:w="4675"/>
+        <w:gridCol w:w="4675"/>
+      </w:tblGrid>
+      <w:tr>
+        <w:tc>
+          <w:tcPr>
+            <w:tcW w:w="4675" w:type="dxa"/>
+          </w:tcPr>
+          <w:p>
+            <w:pPr>
+              <w:rPr>
+                <w:sz w:val="24"/>
+                <w:szCs w:val="24"/>
+              </w:rPr>
+            </w:pPr>
+            <w:r>
+              <w:rPr>
+                <w:sz w:val="24"/>
+                <w:szCs w:val="24"/>
+              </w:rPr>
+              <w:t>STOP/MODE</w:t>
+            </w:r>
+          </w:p>
+        </w:tc>
+        <w:tc>
+          <w:tcPr>
+            <w:tcW w:w="4675" w:type="dxa"/>
+          </w:tcPr>
+          <w:p>
+            <w:pPr>
+              <w:rPr>
+                <w:sz w:val="24"/>
+                <w:szCs w:val="24"/>
+              </w:rPr>
+            </w:pPr>
+            <w:r>
+              <w:rPr>
+                <w:sz w:val="24"/>
+                <w:szCs w:val="24"/>
+              </w:rPr>
+              <w:t>Stops the execution of the current program</w:t>
+            </w:r>
+          </w:p>
+        </w:tc>
+      </w:tr>
+      <w:tr>
+        <w:tc>
+          <w:tcPr>
+            <w:tcW w:w="4675" w:type="dxa"/>
+          </w:tcPr>
+          <w:p>
+            <w:pPr>
+              <w:rPr>
+                <w:sz w:val="24"/>
+                <w:szCs w:val="24"/>
+              </w:rPr>
+            </w:pPr>
+            <w:r>
+              <w:rPr>
+                <w:sz w:val="24"/>
+                <w:szCs w:val="24"/>
+              </w:rPr>
+              <w:t>Back button</w:t>
+            </w:r>
+          </w:p>
+        </w:tc>
+        <w:tc>
+          <w:tcPr>
+            <w:tcW w:w="4675" w:type="dxa"/>
+          </w:tcPr>
+          <w:p>
+            <w:pPr>
+              <w:rPr>
+                <w:sz w:val="24"/>
+                <w:szCs w:val="24"/>
+              </w:rPr>
+            </w:pPr>
+            <w:r>
+              <w:rPr>
+                <w:sz w:val="24"/>
+                <w:szCs w:val="24"/>
+              </w:rPr>
+              <w:t>Restarts the raspberry pi</w:t>
+            </w:r>
+          </w:p>
+        </w:tc>
+      </w:tr>
+      <w:tr>
+        <w:tc>
+          <w:tcPr>
+            <w:tcW w:w="4675" w:type="dxa"/>
+          </w:tcPr>
+          <w:p>
+            <w:pPr>
+              <w:rPr>
+                <w:sz w:val="24"/>
+                <w:szCs w:val="24"/>
+              </w:rPr>
+            </w:pPr>
+            <w:r>
+              <w:rPr>
+                <w:sz w:val="24"/>
+                <w:szCs w:val="24"/>
+              </w:rPr>
+              <w:t>SETUP</w:t>
+            </w:r>
+          </w:p>
+        </w:tc>
+        <w:tc>
+          <w:tcPr>
+            <w:tcW w:w="4675" w:type="dxa"/>
+          </w:tcPr>
+          <w:p>
+            <w:pPr>
+              <w:rPr>
+                <w:sz w:val="24"/>
+                <w:szCs w:val="24"/>
+              </w:rPr>
+            </w:pPr>
+            <w:r>
+              <w:rPr>
+                <w:sz w:val="24"/>
+                <w:szCs w:val="24"/>
+              </w:rPr>
+              <w:t>Powers off the raspberry pi</w:t>
+            </w:r>
+          </w:p>
+        </w:tc>
+      </w:tr>
+      <w:tr>
+        <w:tc>
+          <w:tcPr>
+            <w:tcW w:w="4675" w:type="dxa"/>
+          </w:tcPr>
+          <w:p>
+            <w:pPr>
+              <w:rPr>
+                <w:sz w:val="24"/>
+                <w:szCs w:val="24"/>
+              </w:rPr>
+            </w:pPr>
+            <w:r>
+              <w:rPr>
+                <w:sz w:val="24"/>
+                <w:szCs w:val="24"/>
+              </w:rPr>
+              <w:t>D-Pad</w:t>
+            </w:r>
+          </w:p>
+        </w:tc>
+        <w:tc>
+          <w:tcPr>
+            <w:tcW w:w="4675" w:type="dxa"/>
+          </w:tcPr>
+          <w:p>
+            <w:pPr>
+              <w:rPr>
+                <w:sz w:val="24"/>
+                <w:szCs w:val="24"/>
+              </w:rPr>
+            </w:pPr>
+            <w:r>
+              <w:rPr>
+                <w:sz w:val="24"/>
+                <w:szCs w:val="24"/>
+              </w:rPr>
+              <w:t>Controls movement of the raspberry pi manually</w:t>
+            </w:r>
+          </w:p>
+        </w:tc>
+      </w:tr>
+      <w:tr>
+        <w:tc>
+          <w:tcPr>
+            <w:tcW w:w="4675" w:type="dxa"/>
+          </w:tcPr>
+          <w:p>
+            <w:pPr>
+              <w:rPr>
+                <w:sz w:val="24"/>
+                <w:szCs w:val="24"/>
+              </w:rPr>
+            </w:pPr>
+            <w:r>
+              <w:rPr>
+                <w:sz w:val="24"/>
+                <w:szCs w:val="24"/>
+              </w:rPr>
+              <w:t>0/10+</w:t>
+            </w:r>
+          </w:p>
+        </w:tc>
+        <w:tc>
+          <w:tcPr>
+            <w:tcW w:w="4675" w:type="dxa"/>
+          </w:tcPr>
+          <w:p>
+            <w:pPr>
+              <w:rPr>
+                <w:sz w:val="24"/>
+                <w:szCs w:val="24"/>
+              </w:rPr>
+            </w:pPr>
+            <w:r>
+              <w:rPr>
+                <w:sz w:val="24"/>
+                <w:szCs w:val="24"/>
+              </w:rPr>
+              <w:t xml:space="preserve">Changes input mode for the number pad for programmed </w:t>
+            </w:r>
+          </w:p>
+        </w:tc>
+      </w:tr>
+    </w:tbl>
+    <w:p>
+      <w:pPr>
+        <w:rPr>
+          <w:sz w:val="24"/>
+          <w:szCs w:val="24"/>
+        </w:rPr>
+      </w:pPr>
+    </w:p>
     <w:p>
       <w:pPr>
         <w:pStyle w:val="Heading1"/>
@@ -4112,6 +5437,357 @@
         <w:br w:type="page"/>
       </w:r>
     </w:p>
+    <w:tbl>
+      <w:tblPr>
+        <w:tblStyle w:val="TableGrid"/>
+        <w:tblW w:w="0" w:type="auto"/>
+        <w:tblLook w:val="04A0" w:firstRow="1" w:lastRow="0" w:firstColumn="1" w:lastColumn="0" w:noHBand="0" w:noVBand="1"/>
+      </w:tblPr>
+      <w:tblGrid>
+        <w:gridCol w:w="4675"/>
+        <w:gridCol w:w="4675"/>
+      </w:tblGrid>
+      <w:tr>
+        <w:tc>
+          <w:tcPr>
+            <w:tcW w:w="4675" w:type="dxa"/>
+          </w:tcPr>
+          <w:p>
+            <w:pPr>
+              <w:rPr>
+                <w:sz w:val="24"/>
+                <w:szCs w:val="36"/>
+              </w:rPr>
+            </w:pPr>
+            <w:r>
+              <w:rPr>
+                <w:sz w:val="24"/>
+                <w:szCs w:val="36"/>
+              </w:rPr>
+              <w:lastRenderedPageBreak/>
+              <w:t>1</w:t>
+            </w:r>
+          </w:p>
+        </w:tc>
+        <w:tc>
+          <w:tcPr>
+            <w:tcW w:w="4675" w:type="dxa"/>
+          </w:tcPr>
+          <w:p>
+            <w:pPr>
+              <w:rPr>
+                <w:sz w:val="24"/>
+                <w:szCs w:val="36"/>
+              </w:rPr>
+            </w:pPr>
+            <w:r>
+              <w:rPr>
+                <w:sz w:val="24"/>
+                <w:szCs w:val="36"/>
+              </w:rPr>
+              <w:t>Takes a picture with the upward facing camera</w:t>
+            </w:r>
+          </w:p>
+        </w:tc>
+      </w:tr>
+      <w:tr>
+        <w:tc>
+          <w:tcPr>
+            <w:tcW w:w="4675" w:type="dxa"/>
+          </w:tcPr>
+          <w:p>
+            <w:pPr>
+              <w:rPr>
+                <w:sz w:val="24"/>
+                <w:szCs w:val="36"/>
+              </w:rPr>
+            </w:pPr>
+            <w:r>
+              <w:rPr>
+                <w:sz w:val="24"/>
+                <w:szCs w:val="36"/>
+              </w:rPr>
+              <w:t>2</w:t>
+            </w:r>
+          </w:p>
+        </w:tc>
+        <w:tc>
+          <w:tcPr>
+            <w:tcW w:w="4675" w:type="dxa"/>
+          </w:tcPr>
+          <w:p>
+            <w:pPr>
+              <w:rPr>
+                <w:sz w:val="24"/>
+                <w:szCs w:val="36"/>
+              </w:rPr>
+            </w:pPr>
+          </w:p>
+        </w:tc>
+      </w:tr>
+      <w:tr>
+        <w:tc>
+          <w:tcPr>
+            <w:tcW w:w="4675" w:type="dxa"/>
+          </w:tcPr>
+          <w:p>
+            <w:pPr>
+              <w:rPr>
+                <w:sz w:val="24"/>
+                <w:szCs w:val="36"/>
+              </w:rPr>
+            </w:pPr>
+            <w:r>
+              <w:rPr>
+                <w:sz w:val="24"/>
+                <w:szCs w:val="36"/>
+              </w:rPr>
+              <w:t>3</w:t>
+            </w:r>
+          </w:p>
+        </w:tc>
+        <w:tc>
+          <w:tcPr>
+            <w:tcW w:w="4675" w:type="dxa"/>
+          </w:tcPr>
+          <w:p>
+            <w:pPr>
+              <w:rPr>
+                <w:sz w:val="24"/>
+                <w:szCs w:val="36"/>
+              </w:rPr>
+            </w:pPr>
+          </w:p>
+        </w:tc>
+      </w:tr>
+      <w:tr>
+        <w:tc>
+          <w:tcPr>
+            <w:tcW w:w="4675" w:type="dxa"/>
+          </w:tcPr>
+          <w:p>
+            <w:pPr>
+              <w:rPr>
+                <w:sz w:val="24"/>
+                <w:szCs w:val="36"/>
+              </w:rPr>
+            </w:pPr>
+            <w:r>
+              <w:rPr>
+                <w:sz w:val="24"/>
+                <w:szCs w:val="36"/>
+              </w:rPr>
+              <w:t>4</w:t>
+            </w:r>
+          </w:p>
+        </w:tc>
+        <w:tc>
+          <w:tcPr>
+            <w:tcW w:w="4675" w:type="dxa"/>
+          </w:tcPr>
+          <w:p>
+            <w:pPr>
+              <w:rPr>
+                <w:sz w:val="24"/>
+                <w:szCs w:val="36"/>
+              </w:rPr>
+            </w:pPr>
+          </w:p>
+        </w:tc>
+      </w:tr>
+      <w:tr>
+        <w:tc>
+          <w:tcPr>
+            <w:tcW w:w="4675" w:type="dxa"/>
+          </w:tcPr>
+          <w:p>
+            <w:pPr>
+              <w:rPr>
+                <w:sz w:val="24"/>
+                <w:szCs w:val="36"/>
+              </w:rPr>
+            </w:pPr>
+            <w:r>
+              <w:rPr>
+                <w:sz w:val="24"/>
+                <w:szCs w:val="36"/>
+              </w:rPr>
+              <w:t>5</w:t>
+            </w:r>
+          </w:p>
+        </w:tc>
+        <w:tc>
+          <w:tcPr>
+            <w:tcW w:w="4675" w:type="dxa"/>
+          </w:tcPr>
+          <w:p>
+            <w:pPr>
+              <w:rPr>
+                <w:sz w:val="24"/>
+                <w:szCs w:val="36"/>
+              </w:rPr>
+            </w:pPr>
+          </w:p>
+        </w:tc>
+      </w:tr>
+      <w:tr>
+        <w:tc>
+          <w:tcPr>
+            <w:tcW w:w="4675" w:type="dxa"/>
+          </w:tcPr>
+          <w:p>
+            <w:pPr>
+              <w:rPr>
+                <w:sz w:val="24"/>
+                <w:szCs w:val="36"/>
+              </w:rPr>
+            </w:pPr>
+            <w:r>
+              <w:rPr>
+                <w:sz w:val="24"/>
+                <w:szCs w:val="36"/>
+              </w:rPr>
+              <w:t>6</w:t>
+            </w:r>
+          </w:p>
+        </w:tc>
+        <w:tc>
+          <w:tcPr>
+            <w:tcW w:w="4675" w:type="dxa"/>
+          </w:tcPr>
+          <w:p>
+            <w:pPr>
+              <w:rPr>
+                <w:sz w:val="24"/>
+                <w:szCs w:val="36"/>
+              </w:rPr>
+            </w:pPr>
+          </w:p>
+        </w:tc>
+      </w:tr>
+      <w:tr>
+        <w:tc>
+          <w:tcPr>
+            <w:tcW w:w="4675" w:type="dxa"/>
+          </w:tcPr>
+          <w:p>
+            <w:pPr>
+              <w:rPr>
+                <w:sz w:val="24"/>
+                <w:szCs w:val="36"/>
+              </w:rPr>
+            </w:pPr>
+            <w:r>
+              <w:rPr>
+                <w:sz w:val="24"/>
+                <w:szCs w:val="36"/>
+              </w:rPr>
+              <w:t>7</w:t>
+            </w:r>
+          </w:p>
+        </w:tc>
+        <w:tc>
+          <w:tcPr>
+            <w:tcW w:w="4675" w:type="dxa"/>
+          </w:tcPr>
+          <w:p>
+            <w:pPr>
+              <w:rPr>
+                <w:sz w:val="24"/>
+                <w:szCs w:val="36"/>
+              </w:rPr>
+            </w:pPr>
+          </w:p>
+        </w:tc>
+      </w:tr>
+      <w:tr>
+        <w:tc>
+          <w:tcPr>
+            <w:tcW w:w="4675" w:type="dxa"/>
+          </w:tcPr>
+          <w:p>
+            <w:pPr>
+              <w:rPr>
+                <w:sz w:val="24"/>
+                <w:szCs w:val="36"/>
+              </w:rPr>
+            </w:pPr>
+            <w:r>
+              <w:rPr>
+                <w:sz w:val="24"/>
+                <w:szCs w:val="36"/>
+              </w:rPr>
+              <w:t>8</w:t>
+            </w:r>
+          </w:p>
+        </w:tc>
+        <w:tc>
+          <w:tcPr>
+            <w:tcW w:w="4675" w:type="dxa"/>
+          </w:tcPr>
+          <w:p>
+            <w:pPr>
+              <w:rPr>
+                <w:sz w:val="24"/>
+                <w:szCs w:val="36"/>
+              </w:rPr>
+            </w:pPr>
+          </w:p>
+        </w:tc>
+      </w:tr>
+      <w:tr>
+        <w:tc>
+          <w:tcPr>
+            <w:tcW w:w="4675" w:type="dxa"/>
+          </w:tcPr>
+          <w:p>
+            <w:pPr>
+              <w:rPr>
+                <w:sz w:val="24"/>
+                <w:szCs w:val="36"/>
+              </w:rPr>
+            </w:pPr>
+            <w:r>
+              <w:rPr>
+                <w:sz w:val="24"/>
+                <w:szCs w:val="36"/>
+              </w:rPr>
+              <w:t>9</w:t>
+            </w:r>
+          </w:p>
+        </w:tc>
+        <w:tc>
+          <w:tcPr>
+            <w:tcW w:w="4675" w:type="dxa"/>
+          </w:tcPr>
+          <w:p>
+            <w:pPr>
+              <w:rPr>
+                <w:sz w:val="24"/>
+                <w:szCs w:val="36"/>
+              </w:rPr>
+            </w:pPr>
+          </w:p>
+        </w:tc>
+      </w:tr>
+    </w:tbl>
+    <w:p>
+      <w:pPr>
+        <w:rPr>
+          <w:rFonts w:asciiTheme="majorHAnsi" w:eastAsiaTheme="majorEastAsia" w:hAnsiTheme="majorHAnsi" w:cstheme="majorBidi"/>
+          <w:color w:val="AA610D" w:themeColor="accent1" w:themeShade="BF"/>
+          <w:sz w:val="24"/>
+          <w:szCs w:val="36"/>
+        </w:rPr>
+      </w:pPr>
+      <w:r>
+        <w:rPr>
+          <w:sz w:val="24"/>
+          <w:szCs w:val="36"/>
+        </w:rPr>
+        <w:br w:type="page"/>
+      </w:r>
+    </w:p>
     <w:p>
       <w:pPr>
         <w:pStyle w:val="Heading1"/>
@@ -4121,7 +5797,7 @@
           <w:szCs w:val="36"/>
         </w:rPr>
       </w:pPr>
-      <w:bookmarkStart w:id="19" w:name="_Toc12612851"/>
+      <w:bookmarkStart w:id="31" w:name="_Toc14870737"/>
       <w:r>
         <w:rPr>
           <w:sz w:val="40"/>
@@ -4130,7 +5806,7 @@
         <w:lastRenderedPageBreak/>
         <w:t>Program overview</w:t>
       </w:r>
-      <w:bookmarkEnd w:id="19"/>
+      <w:bookmarkEnd w:id="31"/>
     </w:p>
     <w:p>
       <w:pPr>
@@ -4186,14 +5862,14 @@
       <w:pPr>
         <w:pStyle w:val="Heading2"/>
       </w:pPr>
-      <w:bookmarkStart w:id="20" w:name="_Toc12612852"/>
+      <w:bookmarkStart w:id="32" w:name="_Toc14870738"/>
       <w:r>
         <w:t xml:space="preserve">File </w:t>
       </w:r>
       <w:r>
         <w:t>Structure Overview</w:t>
       </w:r>
-      <w:bookmarkEnd w:id="20"/>
+      <w:bookmarkEnd w:id="32"/>
     </w:p>
     <w:p>
       <w:pPr>
@@ -4486,12 +6162,12 @@
       <w:pPr>
         <w:pStyle w:val="Heading2"/>
       </w:pPr>
-      <w:bookmarkStart w:id="21" w:name="_Toc12612853"/>
+      <w:bookmarkStart w:id="33" w:name="_Toc14870739"/>
       <w:r>
         <w:lastRenderedPageBreak/>
         <w:t>Robot Control</w:t>
       </w:r>
-      <w:bookmarkEnd w:id="21"/>
+      <w:bookmarkEnd w:id="33"/>
     </w:p>
     <w:p>
       <w:pPr>
@@ -4680,7 +6356,14 @@
           <w:sz w:val="24"/>
           <w:szCs w:val="24"/>
         </w:rPr>
-        <w:t>Sensors_and</w:t>
+        <w:t>Sensors_and_</w:t>
+      </w:r>
+      <w:r>
+        <w:rPr>
+          <w:sz w:val="24"/>
+          <w:szCs w:val="24"/>
+        </w:rPr>
+        <w:t>modules</w:t>
       </w:r>
       <w:proofErr w:type="spellEnd"/>
       <w:r>
@@ -4688,69 +6371,35 @@
           <w:sz w:val="24"/>
           <w:szCs w:val="24"/>
         </w:rPr>
-        <w:t xml:space="preserve"> modules contains </w:t>
-      </w:r>
-      <w:proofErr w:type="spellStart"/>
-      <w:r>
-        <w:rPr>
-          <w:sz w:val="24"/>
-          <w:szCs w:val="24"/>
-        </w:rPr>
-        <w:t>distance_sensor</w:t>
-      </w:r>
-      <w:proofErr w:type="spellEnd"/>
-      <w:r>
-        <w:rPr>
-          <w:sz w:val="24"/>
-          <w:szCs w:val="24"/>
-        </w:rPr>
-        <w:t xml:space="preserve"> which is used to read the distance sensor on the robot, </w:t>
-      </w:r>
-      <w:proofErr w:type="spellStart"/>
-      <w:r>
-        <w:rPr>
-          <w:sz w:val="24"/>
-          <w:szCs w:val="24"/>
-        </w:rPr>
-        <w:t>fisheye_camera</w:t>
-      </w:r>
-      <w:proofErr w:type="spellEnd"/>
-      <w:r>
-        <w:rPr>
-          <w:sz w:val="24"/>
-          <w:szCs w:val="24"/>
-        </w:rPr>
-        <w:t xml:space="preserve">, which takes a picture (Is not limited to just fisheye. TODO: Refactor). And </w:t>
-      </w:r>
-      <w:proofErr w:type="spellStart"/>
-      <w:r>
-        <w:rPr>
-          <w:sz w:val="24"/>
-          <w:szCs w:val="24"/>
-        </w:rPr>
-        <w:t>gps_reader</w:t>
-      </w:r>
-      <w:proofErr w:type="spellEnd"/>
-      <w:r>
-        <w:rPr>
-          <w:sz w:val="24"/>
-          <w:szCs w:val="24"/>
-        </w:rPr>
-        <w:t xml:space="preserve"> whi</w:t>
-      </w:r>
-      <w:r>
-        <w:rPr>
-          <w:sz w:val="24"/>
-          <w:szCs w:val="24"/>
-        </w:rPr>
-        <w:t>ch measures the average of 5 GPS</w:t>
-      </w:r>
-      <w:r>
-        <w:rPr>
-          <w:sz w:val="24"/>
-          <w:szCs w:val="24"/>
-        </w:rPr>
-        <w:t xml:space="preserve"> readings.</w:t>
+        <w:t xml:space="preserve"> contains distance_sensor</w:t>
+      </w:r>
+      <w:r>
+        <w:rPr>
+          <w:sz w:val="24"/>
+          <w:szCs w:val="24"/>
+        </w:rPr>
+        <w:t>.py</w:t>
+      </w:r>
+      <w:r>
+        <w:rPr>
+          <w:sz w:val="24"/>
+          <w:szCs w:val="24"/>
+        </w:rPr>
+        <w:t xml:space="preserve"> which is used to read the distance sen</w:t>
+      </w:r>
+      <w:r>
+        <w:rPr>
+          <w:sz w:val="24"/>
+          <w:szCs w:val="24"/>
+        </w:rPr>
+        <w:t>sor on the robot, camera.py takes a picture and attaches GPS EXIF data to it. This script should be compatible with any camera attached to the dedicated camera slot</w:t>
+      </w:r>
+      <w:r>
+        <w:rPr>
+          <w:sz w:val="24"/>
+          <w:szCs w:val="24"/>
+        </w:rPr>
+        <w:t>. The file gps_reader.py reads the GPS data from the sensor.</w:t>
       </w:r>
     </w:p>
     <w:sectPr>
@@ -4848,7 +6497,7 @@
           <w:rPr>
             <w:noProof/>
           </w:rPr>
-          <w:t>8</w:t>
+          <w:t>1</w:t>
         </w:r>
         <w:r>
           <w:rPr>
@@ -6018,6 +7667,119 @@
     </w:lvl>
   </w:abstractNum>
   <w:abstractNum w:abstractNumId="13" w15:restartNumberingAfterBreak="0">
+    <w:nsid w:val="517A795D"/>
+    <w:multiLevelType w:val="hybridMultilevel"/>
+    <w:tmpl w:val="8842F0F4"/>
+    <w:lvl w:ilvl="0" w:tplc="04090001">
+      <w:start w:val="1"/>
+      <w:numFmt w:val="bullet"/>
+      <w:lvlText w:val=""/>
+      <w:lvlJc w:val="left"/>
+      <w:pPr>
+        <w:ind w:left="720" w:hanging="360"/>
+      </w:pPr>
+      <w:rPr>
+        <w:rFonts w:ascii="Symbol" w:hAnsi="Symbol" w:hint="default"/>
+      </w:rPr>
+    </w:lvl>
+    <w:lvl w:ilvl="1" w:tplc="04090003">
+      <w:start w:val="1"/>
+      <w:numFmt w:val="bullet"/>
+      <w:lvlText w:val="o"/>
+      <w:lvlJc w:val="left"/>
+      <w:pPr>
+        <w:ind w:left="1440" w:hanging="360"/>
+      </w:pPr>
+      <w:rPr>
+        <w:rFonts w:ascii="Courier New" w:hAnsi="Courier New" w:cs="Courier New" w:hint="default"/>
+      </w:rPr>
+    </w:lvl>
+    <w:lvl w:ilvl="2" w:tplc="04090005" w:tentative="1">
+      <w:start w:val="1"/>
+      <w:numFmt w:val="bullet"/>
+      <w:lvlText w:val=""/>
+      <w:lvlJc w:val="left"/>
+      <w:pPr>
+        <w:ind w:left="2160" w:hanging="360"/>
+      </w:pPr>
+      <w:rPr>
+        <w:rFonts w:ascii="Wingdings" w:hAnsi="Wingdings" w:hint="default"/>
+      </w:rPr>
+    </w:lvl>
+    <w:lvl w:ilvl="3" w:tplc="04090001" w:tentative="1">
+      <w:start w:val="1"/>
+      <w:numFmt w:val="bullet"/>
+      <w:lvlText w:val=""/>
+      <w:lvlJc w:val="left"/>
+      <w:pPr>
+        <w:ind w:left="2880" w:hanging="360"/>
+      </w:pPr>
+      <w:rPr>
+        <w:rFonts w:ascii="Symbol" w:hAnsi="Symbol" w:hint="default"/>
+      </w:rPr>
+    </w:lvl>
+    <w:lvl w:ilvl="4" w:tplc="04090003" w:tentative="1">
+      <w:start w:val="1"/>
+      <w:numFmt w:val="bullet"/>
+      <w:lvlText w:val="o"/>
+      <w:lvlJc w:val="left"/>
+      <w:pPr>
+        <w:ind w:left="3600" w:hanging="360"/>
+      </w:pPr>
+      <w:rPr>
+        <w:rFonts w:ascii="Courier New" w:hAnsi="Courier New" w:cs="Courier New" w:hint="default"/>
+      </w:rPr>
+    </w:lvl>
+    <w:lvl w:ilvl="5" w:tplc="04090005" w:tentative="1">
+      <w:start w:val="1"/>
+      <w:numFmt w:val="bullet"/>
+      <w:lvlText w:val=""/>
+      <w:lvlJc w:val="left"/>
+      <w:pPr>
+        <w:ind w:left="4320" w:hanging="360"/>
+      </w:pPr>
+      <w:rPr>
+        <w:rFonts w:ascii="Wingdings" w:hAnsi="Wingdings" w:hint="default"/>
+      </w:rPr>
+    </w:lvl>
+    <w:lvl w:ilvl="6" w:tplc="04090001" w:tentative="1">
+      <w:start w:val="1"/>
+      <w:numFmt w:val="bullet"/>
+      <w:lvlText w:val=""/>
+      <w:lvlJc w:val="left"/>
+      <w:pPr>
+        <w:ind w:left="5040" w:hanging="360"/>
+      </w:pPr>
+      <w:rPr>
+        <w:rFonts w:ascii="Symbol" w:hAnsi="Symbol" w:hint="default"/>
+      </w:rPr>
+    </w:lvl>
+    <w:lvl w:ilvl="7" w:tplc="04090003" w:tentative="1">
+      <w:start w:val="1"/>
+      <w:numFmt w:val="bullet"/>
+      <w:lvlText w:val="o"/>
+      <w:lvlJc w:val="left"/>
+      <w:pPr>
+        <w:ind w:left="5760" w:hanging="360"/>
+      </w:pPr>
+      <w:rPr>
+        <w:rFonts w:ascii="Courier New" w:hAnsi="Courier New" w:cs="Courier New" w:hint="default"/>
+      </w:rPr>
+    </w:lvl>
+    <w:lvl w:ilvl="8" w:tplc="04090005" w:tentative="1">
+      <w:start w:val="1"/>
+      <w:numFmt w:val="bullet"/>
+      <w:lvlText w:val=""/>
+      <w:lvlJc w:val="left"/>
+      <w:pPr>
+        <w:ind w:left="6480" w:hanging="360"/>
+      </w:pPr>
+      <w:rPr>
+        <w:rFonts w:ascii="Wingdings" w:hAnsi="Wingdings" w:hint="default"/>
+      </w:rPr>
+    </w:lvl>
+  </w:abstractNum>
+  <w:abstractNum w:abstractNumId="14" w15:restartNumberingAfterBreak="0">
     <w:nsid w:val="5DCA552F"/>
     <w:multiLevelType w:val="hybridMultilevel"/>
     <w:tmpl w:val="4574D1A6"/>
@@ -6106,7 +7868,7 @@
       </w:pPr>
     </w:lvl>
   </w:abstractNum>
-  <w:abstractNum w:abstractNumId="14" w15:restartNumberingAfterBreak="0">
+  <w:abstractNum w:abstractNumId="15" w15:restartNumberingAfterBreak="0">
     <w:nsid w:val="60057221"/>
     <w:multiLevelType w:val="hybridMultilevel"/>
     <w:tmpl w:val="B3B0E592"/>
@@ -6195,7 +7957,7 @@
       </w:pPr>
     </w:lvl>
   </w:abstractNum>
-  <w:abstractNum w:abstractNumId="15" w15:restartNumberingAfterBreak="0">
+  <w:abstractNum w:abstractNumId="16" w15:restartNumberingAfterBreak="0">
     <w:nsid w:val="62105C42"/>
     <w:multiLevelType w:val="hybridMultilevel"/>
     <w:tmpl w:val="5E2A035E"/>
@@ -6284,7 +8046,120 @@
       </w:pPr>
     </w:lvl>
   </w:abstractNum>
-  <w:abstractNum w:abstractNumId="16" w15:restartNumberingAfterBreak="0">
+  <w:abstractNum w:abstractNumId="17" w15:restartNumberingAfterBreak="0">
+    <w:nsid w:val="651F1B00"/>
+    <w:multiLevelType w:val="hybridMultilevel"/>
+    <w:tmpl w:val="05A26EAE"/>
+    <w:lvl w:ilvl="0" w:tplc="04090001">
+      <w:start w:val="1"/>
+      <w:numFmt w:val="bullet"/>
+      <w:lvlText w:val=""/>
+      <w:lvlJc w:val="left"/>
+      <w:pPr>
+        <w:ind w:left="720" w:hanging="360"/>
+      </w:pPr>
+      <w:rPr>
+        <w:rFonts w:ascii="Symbol" w:hAnsi="Symbol" w:hint="default"/>
+      </w:rPr>
+    </w:lvl>
+    <w:lvl w:ilvl="1" w:tplc="04090003">
+      <w:start w:val="1"/>
+      <w:numFmt w:val="bullet"/>
+      <w:lvlText w:val="o"/>
+      <w:lvlJc w:val="left"/>
+      <w:pPr>
+        <w:ind w:left="1440" w:hanging="360"/>
+      </w:pPr>
+      <w:rPr>
+        <w:rFonts w:ascii="Courier New" w:hAnsi="Courier New" w:cs="Courier New" w:hint="default"/>
+      </w:rPr>
+    </w:lvl>
+    <w:lvl w:ilvl="2" w:tplc="04090005" w:tentative="1">
+      <w:start w:val="1"/>
+      <w:numFmt w:val="bullet"/>
+      <w:lvlText w:val=""/>
+      <w:lvlJc w:val="left"/>
+      <w:pPr>
+        <w:ind w:left="2160" w:hanging="360"/>
+      </w:pPr>
+      <w:rPr>
+        <w:rFonts w:ascii="Wingdings" w:hAnsi="Wingdings" w:hint="default"/>
+      </w:rPr>
+    </w:lvl>
+    <w:lvl w:ilvl="3" w:tplc="04090001" w:tentative="1">
+      <w:start w:val="1"/>
+      <w:numFmt w:val="bullet"/>
+      <w:lvlText w:val=""/>
+      <w:lvlJc w:val="left"/>
+      <w:pPr>
+        <w:ind w:left="2880" w:hanging="360"/>
+      </w:pPr>
+      <w:rPr>
+        <w:rFonts w:ascii="Symbol" w:hAnsi="Symbol" w:hint="default"/>
+      </w:rPr>
+    </w:lvl>
+    <w:lvl w:ilvl="4" w:tplc="04090003" w:tentative="1">
+      <w:start w:val="1"/>
+      <w:numFmt w:val="bullet"/>
+      <w:lvlText w:val="o"/>
+      <w:lvlJc w:val="left"/>
+      <w:pPr>
+        <w:ind w:left="3600" w:hanging="360"/>
+      </w:pPr>
+      <w:rPr>
+        <w:rFonts w:ascii="Courier New" w:hAnsi="Courier New" w:cs="Courier New" w:hint="default"/>
+      </w:rPr>
+    </w:lvl>
+    <w:lvl w:ilvl="5" w:tplc="04090005" w:tentative="1">
+      <w:start w:val="1"/>
+      <w:numFmt w:val="bullet"/>
+      <w:lvlText w:val=""/>
+      <w:lvlJc w:val="left"/>
+      <w:pPr>
+        <w:ind w:left="4320" w:hanging="360"/>
+      </w:pPr>
+      <w:rPr>
+        <w:rFonts w:ascii="Wingdings" w:hAnsi="Wingdings" w:hint="default"/>
+      </w:rPr>
+    </w:lvl>
+    <w:lvl w:ilvl="6" w:tplc="04090001" w:tentative="1">
+      <w:start w:val="1"/>
+      <w:numFmt w:val="bullet"/>
+      <w:lvlText w:val=""/>
+      <w:lvlJc w:val="left"/>
+      <w:pPr>
+        <w:ind w:left="5040" w:hanging="360"/>
+      </w:pPr>
+      <w:rPr>
+        <w:rFonts w:ascii="Symbol" w:hAnsi="Symbol" w:hint="default"/>
+      </w:rPr>
+    </w:lvl>
+    <w:lvl w:ilvl="7" w:tplc="04090003" w:tentative="1">
+      <w:start w:val="1"/>
+      <w:numFmt w:val="bullet"/>
+      <w:lvlText w:val="o"/>
+      <w:lvlJc w:val="left"/>
+      <w:pPr>
+        <w:ind w:left="5760" w:hanging="360"/>
+      </w:pPr>
+      <w:rPr>
+        <w:rFonts w:ascii="Courier New" w:hAnsi="Courier New" w:cs="Courier New" w:hint="default"/>
+      </w:rPr>
+    </w:lvl>
+    <w:lvl w:ilvl="8" w:tplc="04090005" w:tentative="1">
+      <w:start w:val="1"/>
+      <w:numFmt w:val="bullet"/>
+      <w:lvlText w:val=""/>
+      <w:lvlJc w:val="left"/>
+      <w:pPr>
+        <w:ind w:left="6480" w:hanging="360"/>
+      </w:pPr>
+      <w:rPr>
+        <w:rFonts w:ascii="Wingdings" w:hAnsi="Wingdings" w:hint="default"/>
+      </w:rPr>
+    </w:lvl>
+  </w:abstractNum>
+  <w:abstractNum w:abstractNumId="18" w15:restartNumberingAfterBreak="0">
     <w:nsid w:val="6DB328E0"/>
     <w:multiLevelType w:val="hybridMultilevel"/>
     <w:tmpl w:val="774E5020"/>
@@ -6373,7 +8248,7 @@
       </w:pPr>
     </w:lvl>
   </w:abstractNum>
-  <w:abstractNum w:abstractNumId="17" w15:restartNumberingAfterBreak="0">
+  <w:abstractNum w:abstractNumId="19" w15:restartNumberingAfterBreak="0">
     <w:nsid w:val="724B685E"/>
     <w:multiLevelType w:val="hybridMultilevel"/>
     <w:tmpl w:val="22987DAE"/>
@@ -6472,13 +8347,13 @@
     <w:abstractNumId w:val="4"/>
   </w:num>
   <w:num w:numId="4">
-    <w:abstractNumId w:val="15"/>
+    <w:abstractNumId w:val="16"/>
   </w:num>
   <w:num w:numId="5">
     <w:abstractNumId w:val="10"/>
   </w:num>
   <w:num w:numId="6">
-    <w:abstractNumId w:val="13"/>
+    <w:abstractNumId w:val="14"/>
   </w:num>
   <w:num w:numId="7">
     <w:abstractNumId w:val="2"/>
@@ -6490,7 +8365,7 @@
     <w:abstractNumId w:val="8"/>
   </w:num>
   <w:num w:numId="10">
-    <w:abstractNumId w:val="16"/>
+    <w:abstractNumId w:val="18"/>
   </w:num>
   <w:num w:numId="11">
     <w:abstractNumId w:val="3"/>
@@ -6499,10 +8374,10 @@
     <w:abstractNumId w:val="12"/>
   </w:num>
   <w:num w:numId="13">
-    <w:abstractNumId w:val="14"/>
+    <w:abstractNumId w:val="15"/>
   </w:num>
   <w:num w:numId="14">
-    <w:abstractNumId w:val="17"/>
+    <w:abstractNumId w:val="19"/>
   </w:num>
   <w:num w:numId="15">
     <w:abstractNumId w:val="11"/>
@@ -6515,6 +8390,12 @@
   </w:num>
   <w:num w:numId="18">
     <w:abstractNumId w:val="6"/>
+  </w:num>
+  <w:num w:numId="19">
+    <w:abstractNumId w:val="17"/>
+  </w:num>
+  <w:num w:numId="20">
+    <w:abstractNumId w:val="13"/>
   </w:num>
 </w:numbering>
 </file>
@@ -7222,6 +9103,25 @@
       <w:shd w:val="clear" w:color="auto" w:fill="F2F2F2" w:themeFill="background1" w:themeFillShade="F2"/>
     </w:rPr>
   </w:style>
+  <w:style w:type="table" w:styleId="TableGrid">
+    <w:name w:val="Table Grid"/>
+    <w:basedOn w:val="TableNormal"/>
+    <w:uiPriority w:val="39"/>
+    <w:rsid w:val="003A268C"/>
+    <w:pPr>
+      <w:spacing w:after="0" w:line="240" w:lineRule="auto"/>
+    </w:pPr>
+    <w:tblPr>
+      <w:tblBorders>
+        <w:top w:val="single" w:sz="4" w:space="0" w:color="auto"/>
+        <w:left w:val="single" w:sz="4" w:space="0" w:color="auto"/>
+        <w:bottom w:val="single" w:sz="4" w:space="0" w:color="auto"/>
+        <w:right w:val="single" w:sz="4" w:space="0" w:color="auto"/>
+        <w:insideH w:val="single" w:sz="4" w:space="0" w:color="auto"/>
+        <w:insideV w:val="single" w:sz="4" w:space="0" w:color="auto"/>
+      </w:tblBorders>
+    </w:tblPr>
+  </w:style>
 </w:styles>
 </file>
 
@@ -7513,7 +9413,7 @@
 </file>
 
 <file path=customXml/itemProps1.xml><?xml version="1.0" encoding="utf-8"?>
-<ds:datastoreItem xmlns:ds="http://schemas.openxmlformats.org/officeDocument/2006/customXml" ds:itemID="{12F52F29-F481-4248-917F-218B783A2F09}">
+<ds:datastoreItem xmlns:ds="http://schemas.openxmlformats.org/officeDocument/2006/customXml" ds:itemID="{8BEEB7A3-6493-472A-ACEB-199B818FF325}">
   <ds:schemaRefs>
     <ds:schemaRef ds:uri="http://schemas.openxmlformats.org/officeDocument/2006/bibliography"/>
   </ds:schemaRefs>

</xml_diff>

<commit_message>
Redocumentation of vision_navigation.py and updated the readme
General cleaning of the code, and reformatting of the documentation in order to explain the code for patent rights
</commit_message>
<xml_diff>
--- a/README.docx
+++ b/README.docx
@@ -26,6 +26,8 @@
         </w:rPr>
       </w:sdtEndPr>
       <w:sdtContent>
+        <w:bookmarkStart w:id="0" w:name="_GoBack" w:displacedByCustomXml="prev"/>
+        <w:bookmarkEnd w:id="0" w:displacedByCustomXml="prev"/>
         <w:p>
           <w:pPr>
             <w:pStyle w:val="TOCHeading"/>
@@ -1753,12 +1755,12 @@
       <w:r>
         <w:br w:type="page"/>
       </w:r>
-      <w:bookmarkStart w:id="0" w:name="_Toc14870707"/>
+      <w:bookmarkStart w:id="1" w:name="_Toc14870707"/>
       <w:r>
         <w:lastRenderedPageBreak/>
         <w:t>Specifications</w:t>
       </w:r>
-      <w:bookmarkEnd w:id="0"/>
+      <w:bookmarkEnd w:id="1"/>
     </w:p>
     <w:p>
       <w:pPr>
@@ -2044,37 +2046,9 @@
     </w:p>
     <w:p>
       <w:pPr>
-        <w:pStyle w:val="Heading2"/>
-      </w:pPr>
-      <w:bookmarkStart w:id="1" w:name="_Toc14870708"/>
-      <w:r>
-        <w:t>Supported modules:</w:t>
-      </w:r>
-      <w:bookmarkEnd w:id="1"/>
-    </w:p>
-    <w:p>
-      <w:pPr>
         <w:pStyle w:val="ListParagraph"/>
         <w:numPr>
           <w:ilvl w:val="0"/>
-          <w:numId w:val="20"/>
-        </w:numPr>
-        <w:rPr>
-          <w:sz w:val="24"/>
-        </w:rPr>
-      </w:pPr>
-      <w:r>
-        <w:rPr>
-          <w:sz w:val="24"/>
-        </w:rPr>
-        <w:t>External Raspberry Pi 3B+</w:t>
-      </w:r>
-    </w:p>
-    <w:p>
-      <w:pPr>
-        <w:pStyle w:val="ListParagraph"/>
-        <w:numPr>
-          <w:ilvl w:val="1"/>
           <w:numId w:val="20"/>
         </w:numPr>
         <w:rPr>
@@ -4843,9 +4817,7 @@
         <w:lastRenderedPageBreak/>
         <w:t>Installing python dependencies</w:t>
       </w:r>
-      <w:bookmarkStart w:id="28" w:name="_GoBack"/>
       <w:bookmarkEnd w:id="27"/>
-      <w:bookmarkEnd w:id="28"/>
     </w:p>
     <w:p>
       <w:pPr>
@@ -4937,7 +4909,7 @@
       <w:pPr>
         <w:pStyle w:val="Heading2"/>
       </w:pPr>
-      <w:bookmarkStart w:id="29" w:name="_Toc14870735"/>
+      <w:bookmarkStart w:id="28" w:name="_Toc14870735"/>
       <w:r>
         <w:t xml:space="preserve">Installing </w:t>
       </w:r>
@@ -4945,7 +4917,7 @@
       <w:r>
         <w:t>OpenCV</w:t>
       </w:r>
-      <w:bookmarkEnd w:id="29"/>
+      <w:bookmarkEnd w:id="28"/>
       <w:proofErr w:type="spellEnd"/>
     </w:p>
     <w:p>
@@ -5014,12 +4986,12 @@
       <w:pPr>
         <w:pStyle w:val="Heading1"/>
       </w:pPr>
-      <w:bookmarkStart w:id="30" w:name="_Toc14870736"/>
+      <w:bookmarkStart w:id="29" w:name="_Toc14870736"/>
       <w:r>
         <w:lastRenderedPageBreak/>
         <w:t>Running the program</w:t>
       </w:r>
-      <w:bookmarkEnd w:id="30"/>
+      <w:bookmarkEnd w:id="29"/>
     </w:p>
     <w:p>
       <w:pPr>
@@ -5797,7 +5769,7 @@
           <w:szCs w:val="36"/>
         </w:rPr>
       </w:pPr>
-      <w:bookmarkStart w:id="31" w:name="_Toc14870737"/>
+      <w:bookmarkStart w:id="30" w:name="_Toc14870737"/>
       <w:r>
         <w:rPr>
           <w:sz w:val="40"/>
@@ -5806,7 +5778,7 @@
         <w:lastRenderedPageBreak/>
         <w:t>Program overview</w:t>
       </w:r>
-      <w:bookmarkEnd w:id="31"/>
+      <w:bookmarkEnd w:id="30"/>
     </w:p>
     <w:p>
       <w:pPr>
@@ -5862,331 +5834,31 @@
       <w:pPr>
         <w:pStyle w:val="Heading2"/>
       </w:pPr>
-      <w:bookmarkStart w:id="32" w:name="_Toc14870738"/>
-      <w:r>
-        <w:t xml:space="preserve">File </w:t>
-      </w:r>
-      <w:r>
-        <w:t>Structure Overview</w:t>
-      </w:r>
-      <w:bookmarkEnd w:id="32"/>
-    </w:p>
-    <w:p>
-      <w:pPr>
-        <w:rPr>
-          <w:sz w:val="24"/>
-          <w:szCs w:val="24"/>
-        </w:rPr>
-      </w:pPr>
-      <w:r>
-        <w:rPr>
-          <w:sz w:val="24"/>
-          <w:szCs w:val="24"/>
-        </w:rPr>
-        <w:tab/>
-        <w:t>The main folder of this project contains five main folders. The bin folder (short for binary) contains</w:t>
-      </w:r>
-      <w:r>
-        <w:rPr>
-          <w:sz w:val="24"/>
-          <w:szCs w:val="24"/>
-        </w:rPr>
-        <w:t xml:space="preserve"> </w:t>
-      </w:r>
-      <w:proofErr w:type="spellStart"/>
-      <w:r>
-        <w:rPr>
-          <w:sz w:val="24"/>
-          <w:szCs w:val="24"/>
-        </w:rPr>
-        <w:t>control_application</w:t>
-      </w:r>
-      <w:proofErr w:type="spellEnd"/>
-      <w:r>
-        <w:rPr>
-          <w:sz w:val="24"/>
-          <w:szCs w:val="24"/>
-        </w:rPr>
-        <w:t xml:space="preserve"> </w:t>
-      </w:r>
-      <w:proofErr w:type="spellStart"/>
-      <w:r>
-        <w:rPr>
-          <w:sz w:val="24"/>
-          <w:szCs w:val="24"/>
-        </w:rPr>
-        <w:t>gpsexec</w:t>
-      </w:r>
-      <w:proofErr w:type="spellEnd"/>
-      <w:r>
-        <w:rPr>
-          <w:sz w:val="24"/>
-          <w:szCs w:val="24"/>
-        </w:rPr>
-        <w:t xml:space="preserve"> and </w:t>
-      </w:r>
-      <w:r>
-        <w:rPr>
-          <w:sz w:val="24"/>
-          <w:szCs w:val="24"/>
-        </w:rPr>
-        <w:t>__main__</w:t>
-      </w:r>
-      <w:r>
-        <w:rPr>
-          <w:sz w:val="24"/>
-          <w:szCs w:val="24"/>
-        </w:rPr>
-        <w:t>.</w:t>
-      </w:r>
-      <w:r>
-        <w:rPr>
-          <w:sz w:val="24"/>
-          <w:szCs w:val="24"/>
-        </w:rPr>
-        <w:t xml:space="preserve">py. The __main__.py </w:t>
-      </w:r>
-      <w:r>
-        <w:rPr>
-          <w:sz w:val="24"/>
-          <w:szCs w:val="24"/>
-        </w:rPr>
-        <w:t>folder is reserved for executable programs, programs that are meant to be run directly from the operating system.</w:t>
-      </w:r>
-      <w:r>
-        <w:rPr>
-          <w:sz w:val="24"/>
-          <w:szCs w:val="24"/>
-        </w:rPr>
-        <w:t xml:space="preserve"> __main__ is the main program and allows for many functions controllable by an infra-red remote.</w:t>
-      </w:r>
-      <w:r>
-        <w:rPr>
-          <w:sz w:val="24"/>
-          <w:szCs w:val="24"/>
-        </w:rPr>
-        <w:t xml:space="preserve"> The gpsexec.py file takes </w:t>
-      </w:r>
-      <w:r>
-        <w:rPr>
-          <w:sz w:val="24"/>
-          <w:szCs w:val="24"/>
-        </w:rPr>
-        <w:t xml:space="preserve">the average of 100 GPS </w:t>
-      </w:r>
-      <w:r>
-        <w:rPr>
-          <w:sz w:val="24"/>
-          <w:szCs w:val="24"/>
-        </w:rPr>
-        <w:t xml:space="preserve">readings and prints the result. </w:t>
-      </w:r>
-      <w:r>
-        <w:rPr>
-          <w:sz w:val="24"/>
-          <w:szCs w:val="24"/>
-        </w:rPr>
-        <w:t>The control_application.py file allows for control of the robot through a computer user interface.</w:t>
-      </w:r>
-    </w:p>
-    <w:p>
-      <w:pPr>
-        <w:rPr>
-          <w:sz w:val="24"/>
-          <w:szCs w:val="24"/>
-        </w:rPr>
-      </w:pPr>
-      <w:r>
-        <w:rPr>
-          <w:sz w:val="24"/>
-          <w:szCs w:val="24"/>
-        </w:rPr>
-        <w:tab/>
-        <w:t xml:space="preserve">The data folder in this project contains all the data gathered by the robot. It is a place to store readings, images and any other kind of data cameras or sensors. </w:t>
-      </w:r>
-    </w:p>
-    <w:p>
-      <w:pPr>
-        <w:rPr>
-          <w:sz w:val="24"/>
-          <w:szCs w:val="24"/>
-        </w:rPr>
-      </w:pPr>
-      <w:r>
-        <w:rPr>
-          <w:sz w:val="24"/>
-          <w:szCs w:val="24"/>
-        </w:rPr>
-        <w:tab/>
-        <w:t>The resources folder contains any non-code files that are used in the program</w:t>
-      </w:r>
-    </w:p>
-    <w:p>
-      <w:pPr>
-        <w:rPr>
-          <w:sz w:val="24"/>
-          <w:szCs w:val="24"/>
-        </w:rPr>
-      </w:pPr>
-      <w:r>
-        <w:rPr>
-          <w:sz w:val="24"/>
-          <w:szCs w:val="24"/>
-        </w:rPr>
-        <w:tab/>
-        <w:t xml:space="preserve">The </w:t>
-      </w:r>
-      <w:proofErr w:type="spellStart"/>
-      <w:r>
-        <w:rPr>
-          <w:sz w:val="24"/>
-          <w:szCs w:val="24"/>
-        </w:rPr>
-        <w:t>robot_control</w:t>
-      </w:r>
-      <w:proofErr w:type="spellEnd"/>
-      <w:r>
-        <w:rPr>
-          <w:sz w:val="24"/>
-          <w:szCs w:val="24"/>
-        </w:rPr>
-        <w:t xml:space="preserve"> folder contains reusable code.</w:t>
-      </w:r>
-    </w:p>
-    <w:p>
-      <w:pPr>
-        <w:rPr>
-          <w:sz w:val="24"/>
-          <w:szCs w:val="24"/>
-        </w:rPr>
-      </w:pPr>
-      <w:r>
-        <w:rPr>
-          <w:sz w:val="24"/>
-          <w:szCs w:val="24"/>
-        </w:rPr>
-        <w:tab/>
-        <w:t xml:space="preserve">The two README files are this current file, one as a </w:t>
-      </w:r>
-      <w:proofErr w:type="spellStart"/>
-      <w:proofErr w:type="gramStart"/>
-      <w:r>
-        <w:rPr>
-          <w:sz w:val="24"/>
-          <w:szCs w:val="24"/>
-        </w:rPr>
-        <w:t>microsoft</w:t>
-      </w:r>
-      <w:proofErr w:type="spellEnd"/>
-      <w:proofErr w:type="gramEnd"/>
-      <w:r>
-        <w:rPr>
-          <w:sz w:val="24"/>
-          <w:szCs w:val="24"/>
-        </w:rPr>
-        <w:t xml:space="preserve"> word document and another as a </w:t>
-      </w:r>
-      <w:proofErr w:type="spellStart"/>
-      <w:r>
-        <w:rPr>
-          <w:sz w:val="24"/>
-          <w:szCs w:val="24"/>
-        </w:rPr>
-        <w:t>ReStructured</w:t>
-      </w:r>
-      <w:proofErr w:type="spellEnd"/>
-      <w:r>
-        <w:rPr>
-          <w:sz w:val="24"/>
-          <w:szCs w:val="24"/>
-        </w:rPr>
-        <w:t xml:space="preserve"> text file. All documentation should be done on the Microsoft word document, t</w:t>
-      </w:r>
-      <w:r>
-        <w:rPr>
-          <w:sz w:val="24"/>
-          <w:szCs w:val="24"/>
-        </w:rPr>
-        <w:t xml:space="preserve">he </w:t>
-      </w:r>
-      <w:proofErr w:type="spellStart"/>
-      <w:r>
-        <w:rPr>
-          <w:sz w:val="24"/>
-          <w:szCs w:val="24"/>
-        </w:rPr>
-        <w:t>ReStructured</w:t>
-      </w:r>
-      <w:proofErr w:type="spellEnd"/>
-      <w:r>
-        <w:rPr>
-          <w:sz w:val="24"/>
-          <w:szCs w:val="24"/>
-        </w:rPr>
-        <w:t xml:space="preserve"> text file is for online documentation in </w:t>
-      </w:r>
-      <w:proofErr w:type="spellStart"/>
-      <w:r>
-        <w:rPr>
-          <w:sz w:val="24"/>
-          <w:szCs w:val="24"/>
-        </w:rPr>
-        <w:t>github</w:t>
-      </w:r>
-      <w:proofErr w:type="spellEnd"/>
-      <w:r>
-        <w:rPr>
-          <w:sz w:val="24"/>
-          <w:szCs w:val="24"/>
-        </w:rPr>
-        <w:t>.</w:t>
-      </w:r>
-    </w:p>
-    <w:p>
-      <w:pPr>
-        <w:rPr>
-          <w:sz w:val="24"/>
-          <w:szCs w:val="24"/>
-        </w:rPr>
-      </w:pPr>
-      <w:r>
-        <w:rPr>
-          <w:sz w:val="24"/>
-          <w:szCs w:val="24"/>
-        </w:rPr>
-        <w:tab/>
-        <w:t>The requirements.txt is an auto-generated file which contains all libraries required for python as well as the versions.</w:t>
-      </w:r>
-    </w:p>
-    <w:p>
-      <w:pPr>
-        <w:pStyle w:val="Heading2"/>
-      </w:pPr>
-      <w:bookmarkStart w:id="33" w:name="_Toc14870739"/>
-      <w:r>
-        <w:lastRenderedPageBreak/>
-        <w:t>Robot Control</w:t>
-      </w:r>
-      <w:bookmarkEnd w:id="33"/>
-    </w:p>
-    <w:p>
-      <w:pPr>
-        <w:rPr>
-          <w:sz w:val="24"/>
-          <w:szCs w:val="24"/>
-        </w:rPr>
-      </w:pPr>
       <w:r>
         <w:rPr>
           <w:noProof/>
-          <w:sz w:val="24"/>
-          <w:szCs w:val="24"/>
         </w:rPr>
         <w:drawing>
-          <wp:inline distT="0" distB="0" distL="0" distR="0" wp14:anchorId="546D3C75" wp14:editId="46933281">
-            <wp:extent cx="5943600" cy="1951355"/>
-            <wp:effectExtent l="0" t="0" r="0" b="0"/>
-            <wp:docPr id="10" name="Picture 10"/>
+          <wp:anchor distT="0" distB="0" distL="114300" distR="114300" simplePos="0" relativeHeight="251666432" behindDoc="0" locked="0" layoutInCell="1" allowOverlap="1">
+            <wp:simplePos x="0" y="0"/>
+            <wp:positionH relativeFrom="margin">
+              <wp:align>right</wp:align>
+            </wp:positionH>
+            <wp:positionV relativeFrom="paragraph">
+              <wp:posOffset>242570</wp:posOffset>
+            </wp:positionV>
+            <wp:extent cx="2506980" cy="1645920"/>
+            <wp:effectExtent l="0" t="0" r="7620" b="0"/>
+            <wp:wrapThrough wrapText="bothSides">
+              <wp:wrapPolygon edited="0">
+                <wp:start x="0" y="0"/>
+                <wp:lineTo x="0" y="21250"/>
+                <wp:lineTo x="21502" y="21250"/>
+                <wp:lineTo x="21502" y="0"/>
+                <wp:lineTo x="0" y="0"/>
+              </wp:wrapPolygon>
+            </wp:wrapThrough>
+            <wp:docPr id="9" name="Picture 9" descr="C:\Users\dsmith129\Pictures\Smoothed.PNG"/>
             <wp:cNvGraphicFramePr>
               <a:graphicFrameLocks xmlns:a="http://schemas.openxmlformats.org/drawingml/2006/main" noChangeAspect="1"/>
             </wp:cNvGraphicFramePr>
@@ -6194,216 +5866,522 @@
               <a:graphicData uri="http://schemas.openxmlformats.org/drawingml/2006/picture">
                 <pic:pic xmlns:pic="http://schemas.openxmlformats.org/drawingml/2006/picture">
                   <pic:nvPicPr>
-                    <pic:cNvPr id="1" name=""/>
-                    <pic:cNvPicPr/>
+                    <pic:cNvPr id="0" name="Picture 3" descr="C:\Users\dsmith129\Pictures\Smoothed.PNG"/>
+                    <pic:cNvPicPr>
+                      <a:picLocks noChangeAspect="1" noChangeArrowheads="1"/>
+                    </pic:cNvPicPr>
                   </pic:nvPicPr>
                   <pic:blipFill>
-                    <a:blip r:embed="rId17"/>
+                    <a:blip r:embed="rId17" cstate="print">
+                      <a:extLst>
+                        <a:ext uri="{28A0092B-C50C-407E-A947-70E740481C1C}">
+                          <a14:useLocalDpi xmlns:a14="http://schemas.microsoft.com/office/drawing/2010/main" val="0"/>
+                        </a:ext>
+                      </a:extLst>
+                    </a:blip>
+                    <a:srcRect/>
                     <a:stretch>
                       <a:fillRect/>
                     </a:stretch>
                   </pic:blipFill>
-                  <pic:spPr>
+                  <pic:spPr bwMode="auto">
                     <a:xfrm>
                       <a:off x="0" y="0"/>
-                      <a:ext cx="5943600" cy="1951355"/>
+                      <a:ext cx="2506980" cy="1645920"/>
                     </a:xfrm>
                     <a:prstGeom prst="rect">
                       <a:avLst/>
                     </a:prstGeom>
+                    <a:noFill/>
+                    <a:ln>
+                      <a:noFill/>
+                    </a:ln>
                   </pic:spPr>
                 </pic:pic>
               </a:graphicData>
             </a:graphic>
-          </wp:inline>
+            <wp14:sizeRelH relativeFrom="page">
+              <wp14:pctWidth>0</wp14:pctWidth>
+            </wp14:sizeRelH>
+            <wp14:sizeRelV relativeFrom="page">
+              <wp14:pctHeight>0</wp14:pctHeight>
+            </wp14:sizeRelV>
+          </wp:anchor>
         </w:drawing>
       </w:r>
-    </w:p>
-    <w:p>
-      <w:pPr>
-        <w:rPr>
-          <w:sz w:val="24"/>
-          <w:szCs w:val="24"/>
-        </w:rPr>
-      </w:pPr>
-      <w:r>
-        <w:rPr>
-          <w:sz w:val="24"/>
-          <w:szCs w:val="24"/>
-        </w:rPr>
-        <w:t xml:space="preserve">The </w:t>
-      </w:r>
-      <w:proofErr w:type="spellStart"/>
-      <w:r>
-        <w:rPr>
-          <w:sz w:val="24"/>
-          <w:szCs w:val="24"/>
-        </w:rPr>
-        <w:t>robot_control</w:t>
-      </w:r>
-      <w:proofErr w:type="spellEnd"/>
-      <w:r>
-        <w:rPr>
-          <w:sz w:val="24"/>
-          <w:szCs w:val="24"/>
-        </w:rPr>
-        <w:t xml:space="preserve"> folder contains reusable code used in the main program.</w:t>
-      </w:r>
-    </w:p>
-    <w:p>
-      <w:pPr>
-        <w:rPr>
-          <w:sz w:val="24"/>
-          <w:szCs w:val="24"/>
-        </w:rPr>
-      </w:pPr>
-      <w:r>
-        <w:rPr>
-          <w:sz w:val="24"/>
-          <w:szCs w:val="24"/>
-        </w:rPr>
-        <w:tab/>
-        <w:t>The deprecated folder contains programs that have already been replaced or are in the process of being replaced.</w:t>
-      </w:r>
-    </w:p>
-    <w:p>
-      <w:pPr>
-        <w:rPr>
-          <w:sz w:val="24"/>
-          <w:szCs w:val="24"/>
-        </w:rPr>
-      </w:pPr>
-      <w:r>
-        <w:rPr>
-          <w:sz w:val="24"/>
-          <w:szCs w:val="24"/>
-        </w:rPr>
-        <w:tab/>
-      </w:r>
-      <w:r>
-        <w:rPr>
-          <w:sz w:val="24"/>
-          <w:szCs w:val="24"/>
-        </w:rPr>
-        <w:t xml:space="preserve">The folder </w:t>
-      </w:r>
-      <w:proofErr w:type="spellStart"/>
-      <w:r>
-        <w:rPr>
-          <w:sz w:val="24"/>
-          <w:szCs w:val="24"/>
-        </w:rPr>
-        <w:t>file_handling</w:t>
-      </w:r>
-      <w:proofErr w:type="spellEnd"/>
-      <w:r>
-        <w:rPr>
-          <w:sz w:val="24"/>
-          <w:szCs w:val="24"/>
-        </w:rPr>
-        <w:t xml:space="preserve"> contains a class which converts python data such as a list integer, etc. into writeable text.</w:t>
-      </w:r>
-    </w:p>
-    <w:p>
-      <w:pPr>
-        <w:rPr>
-          <w:sz w:val="24"/>
-          <w:szCs w:val="24"/>
-        </w:rPr>
-      </w:pPr>
-      <w:r>
-        <w:rPr>
-          <w:sz w:val="24"/>
-          <w:szCs w:val="24"/>
-        </w:rPr>
-        <w:tab/>
-        <w:t>The folder navigation contains the class which allows the robot to navigate through a field and take sensor data</w:t>
-      </w:r>
-    </w:p>
-    <w:p>
-      <w:pPr>
-        <w:rPr>
-          <w:sz w:val="24"/>
-          <w:szCs w:val="24"/>
-        </w:rPr>
-      </w:pPr>
-      <w:r>
-        <w:rPr>
-          <w:sz w:val="24"/>
-          <w:szCs w:val="24"/>
-        </w:rPr>
-        <w:tab/>
-        <w:t>Network contains a script that sends a signal to run a certain file on another raspberry pi</w:t>
-      </w:r>
-    </w:p>
-    <w:p>
-      <w:pPr>
-        <w:rPr>
-          <w:sz w:val="24"/>
-          <w:szCs w:val="24"/>
-        </w:rPr>
-      </w:pPr>
-      <w:r>
-        <w:rPr>
-          <w:sz w:val="24"/>
-          <w:szCs w:val="24"/>
-        </w:rPr>
-        <w:tab/>
-      </w:r>
-      <w:proofErr w:type="spellStart"/>
-      <w:r>
-        <w:rPr>
-          <w:sz w:val="24"/>
-          <w:szCs w:val="24"/>
-        </w:rPr>
-        <w:t>Sensors_and_</w:t>
-      </w:r>
-      <w:r>
-        <w:rPr>
-          <w:sz w:val="24"/>
-          <w:szCs w:val="24"/>
-        </w:rPr>
-        <w:t>modules</w:t>
-      </w:r>
-      <w:proofErr w:type="spellEnd"/>
-      <w:r>
-        <w:rPr>
-          <w:sz w:val="24"/>
-          <w:szCs w:val="24"/>
-        </w:rPr>
-        <w:t xml:space="preserve"> contains distance_sensor</w:t>
-      </w:r>
-      <w:r>
-        <w:rPr>
-          <w:sz w:val="24"/>
-          <w:szCs w:val="24"/>
-        </w:rPr>
-        <w:t>.py</w:t>
-      </w:r>
-      <w:r>
-        <w:rPr>
-          <w:sz w:val="24"/>
-          <w:szCs w:val="24"/>
-        </w:rPr>
-        <w:t xml:space="preserve"> which is used to read the distance sen</w:t>
-      </w:r>
-      <w:r>
-        <w:rPr>
-          <w:sz w:val="24"/>
-          <w:szCs w:val="24"/>
-        </w:rPr>
-        <w:t>sor on the robot, camera.py takes a picture and attaches GPS EXIF data to it. This script should be compatible with any camera attached to the dedicated camera slot</w:t>
-      </w:r>
-      <w:r>
-        <w:rPr>
-          <w:sz w:val="24"/>
-          <w:szCs w:val="24"/>
-        </w:rPr>
-        <w:t>. The file gps_reader.py reads the GPS data from the sensor.</w:t>
+      <w:r>
+        <w:rPr>
+          <w:noProof/>
+        </w:rPr>
+        <w:drawing>
+          <wp:anchor distT="0" distB="0" distL="114300" distR="114300" simplePos="0" relativeHeight="251667456" behindDoc="0" locked="0" layoutInCell="1" allowOverlap="1">
+            <wp:simplePos x="0" y="0"/>
+            <wp:positionH relativeFrom="margin">
+              <wp:posOffset>-137160</wp:posOffset>
+            </wp:positionH>
+            <wp:positionV relativeFrom="paragraph">
+              <wp:posOffset>265430</wp:posOffset>
+            </wp:positionV>
+            <wp:extent cx="2514600" cy="1633855"/>
+            <wp:effectExtent l="0" t="0" r="0" b="4445"/>
+            <wp:wrapThrough wrapText="bothSides">
+              <wp:wrapPolygon edited="0">
+                <wp:start x="0" y="0"/>
+                <wp:lineTo x="0" y="21407"/>
+                <wp:lineTo x="21436" y="21407"/>
+                <wp:lineTo x="21436" y="0"/>
+                <wp:lineTo x="0" y="0"/>
+              </wp:wrapPolygon>
+            </wp:wrapThrough>
+            <wp:docPr id="7" name="Picture 7" descr="C:\Users\dsmith129\Pictures\Green.PNG"/>
+            <wp:cNvGraphicFramePr>
+              <a:graphicFrameLocks xmlns:a="http://schemas.openxmlformats.org/drawingml/2006/main" noChangeAspect="1"/>
+            </wp:cNvGraphicFramePr>
+            <a:graphic xmlns:a="http://schemas.openxmlformats.org/drawingml/2006/main">
+              <a:graphicData uri="http://schemas.openxmlformats.org/drawingml/2006/picture">
+                <pic:pic xmlns:pic="http://schemas.openxmlformats.org/drawingml/2006/picture">
+                  <pic:nvPicPr>
+                    <pic:cNvPr id="0" name="Picture 2" descr="C:\Users\dsmith129\Pictures\Green.PNG"/>
+                    <pic:cNvPicPr>
+                      <a:picLocks noChangeAspect="1" noChangeArrowheads="1"/>
+                    </pic:cNvPicPr>
+                  </pic:nvPicPr>
+                  <pic:blipFill>
+                    <a:blip r:embed="rId18" cstate="print">
+                      <a:extLst>
+                        <a:ext uri="{28A0092B-C50C-407E-A947-70E740481C1C}">
+                          <a14:useLocalDpi xmlns:a14="http://schemas.microsoft.com/office/drawing/2010/main" val="0"/>
+                        </a:ext>
+                      </a:extLst>
+                    </a:blip>
+                    <a:srcRect/>
+                    <a:stretch>
+                      <a:fillRect/>
+                    </a:stretch>
+                  </pic:blipFill>
+                  <pic:spPr bwMode="auto">
+                    <a:xfrm>
+                      <a:off x="0" y="0"/>
+                      <a:ext cx="2514600" cy="1633855"/>
+                    </a:xfrm>
+                    <a:prstGeom prst="rect">
+                      <a:avLst/>
+                    </a:prstGeom>
+                    <a:noFill/>
+                    <a:ln>
+                      <a:noFill/>
+                    </a:ln>
+                  </pic:spPr>
+                </pic:pic>
+              </a:graphicData>
+            </a:graphic>
+            <wp14:sizeRelH relativeFrom="page">
+              <wp14:pctWidth>0</wp14:pctWidth>
+            </wp14:sizeRelH>
+            <wp14:sizeRelV relativeFrom="page">
+              <wp14:pctHeight>0</wp14:pctHeight>
+            </wp14:sizeRelV>
+          </wp:anchor>
+        </w:drawing>
+      </w:r>
+      <w:r>
+        <w:t>Vision Navigation</w:t>
+      </w:r>
+    </w:p>
+    <w:p>
+      <w:r>
+        <w:rPr>
+          <w:noProof/>
+        </w:rPr>
+        <mc:AlternateContent>
+          <mc:Choice Requires="wps">
+            <w:drawing>
+              <wp:anchor distT="45720" distB="45720" distL="114300" distR="114300" simplePos="0" relativeHeight="251674624" behindDoc="0" locked="0" layoutInCell="1" allowOverlap="1">
+                <wp:simplePos x="0" y="0"/>
+                <wp:positionH relativeFrom="column">
+                  <wp:posOffset>-228600</wp:posOffset>
+                </wp:positionH>
+                <wp:positionV relativeFrom="paragraph">
+                  <wp:posOffset>4018915</wp:posOffset>
+                </wp:positionV>
+                <wp:extent cx="2360930" cy="1404620"/>
+                <wp:effectExtent l="0" t="0" r="22860" b="20955"/>
+                <wp:wrapThrough wrapText="bothSides">
+                  <wp:wrapPolygon edited="0">
+                    <wp:start x="0" y="0"/>
+                    <wp:lineTo x="0" y="21637"/>
+                    <wp:lineTo x="21635" y="21637"/>
+                    <wp:lineTo x="21635" y="0"/>
+                    <wp:lineTo x="0" y="0"/>
+                  </wp:wrapPolygon>
+                </wp:wrapThrough>
+                <wp:docPr id="13" name="Text Box 2"/>
+                <wp:cNvGraphicFramePr>
+                  <a:graphicFrameLocks xmlns:a="http://schemas.openxmlformats.org/drawingml/2006/main"/>
+                </wp:cNvGraphicFramePr>
+                <a:graphic xmlns:a="http://schemas.openxmlformats.org/drawingml/2006/main">
+                  <a:graphicData uri="http://schemas.microsoft.com/office/word/2010/wordprocessingShape">
+                    <wps:wsp>
+                      <wps:cNvSpPr txBox="1">
+                        <a:spLocks noChangeArrowheads="1"/>
+                      </wps:cNvSpPr>
+                      <wps:spPr bwMode="auto">
+                        <a:xfrm>
+                          <a:off x="0" y="0"/>
+                          <a:ext cx="2360930" cy="1404620"/>
+                        </a:xfrm>
+                        <a:prstGeom prst="rect">
+                          <a:avLst/>
+                        </a:prstGeom>
+                        <a:solidFill>
+                          <a:srgbClr val="FFFFFF"/>
+                        </a:solidFill>
+                        <a:ln w="9525">
+                          <a:solidFill>
+                            <a:srgbClr val="000000"/>
+                          </a:solidFill>
+                          <a:miter lim="800000"/>
+                          <a:headEnd/>
+                          <a:tailEnd/>
+                        </a:ln>
+                      </wps:spPr>
+                      <wps:txbx>
+                        <w:txbxContent>
+                          <w:p>
+                            <w:r>
+                              <w:t>Figure 2 – By finding the column with the least pixels, the vanishing point is found.</w:t>
+                            </w:r>
+                          </w:p>
+                        </w:txbxContent>
+                      </wps:txbx>
+                      <wps:bodyPr rot="0" vert="horz" wrap="square" lIns="91440" tIns="45720" rIns="91440" bIns="45720" anchor="t" anchorCtr="0">
+                        <a:spAutoFit/>
+                      </wps:bodyPr>
+                    </wps:wsp>
+                  </a:graphicData>
+                </a:graphic>
+                <wp14:sizeRelH relativeFrom="margin">
+                  <wp14:pctWidth>40000</wp14:pctWidth>
+                </wp14:sizeRelH>
+                <wp14:sizeRelV relativeFrom="margin">
+                  <wp14:pctHeight>20000</wp14:pctHeight>
+                </wp14:sizeRelV>
+              </wp:anchor>
+            </w:drawing>
+          </mc:Choice>
+          <mc:Fallback>
+            <w:pict>
+              <v:shapetype id="_x0000_t202" coordsize="21600,21600" o:spt="202" path="m,l,21600r21600,l21600,xe">
+                <v:stroke joinstyle="miter"/>
+                <v:path gradientshapeok="t" o:connecttype="rect"/>
+              </v:shapetype>
+              <v:shape id="_x0000_s1027" type="#_x0000_t202" style="position:absolute;margin-left:-18pt;margin-top:316.45pt;width:185.9pt;height:110.6pt;z-index:251674624;visibility:visible;mso-wrap-style:square;mso-width-percent:400;mso-height-percent:200;mso-wrap-distance-left:9pt;mso-wrap-distance-top:3.6pt;mso-wrap-distance-right:9pt;mso-wrap-distance-bottom:3.6pt;mso-position-horizontal:absolute;mso-position-horizontal-relative:text;mso-position-vertical:absolute;mso-position-vertical-relative:text;mso-width-percent:400;mso-height-percent:200;mso-width-relative:margin;mso-height-relative:margin;v-text-anchor:top" o:gfxdata="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">
+                <v:textbox style="mso-fit-shape-to-text:t">
+                  <w:txbxContent>
+                    <w:p>
+                      <w:r>
+                        <w:t>Figure 2 – By finding the column with the least pixels, the vanishing point is found.</w:t>
+                      </w:r>
+                    </w:p>
+                  </w:txbxContent>
+                </v:textbox>
+                <w10:wrap type="through"/>
+              </v:shape>
+            </w:pict>
+          </mc:Fallback>
+        </mc:AlternateContent>
+      </w:r>
+      <w:r>
+        <w:rPr>
+          <w:noProof/>
+        </w:rPr>
+        <w:drawing>
+          <wp:anchor distT="0" distB="0" distL="114300" distR="114300" simplePos="0" relativeHeight="251668480" behindDoc="1" locked="0" layoutInCell="1" allowOverlap="1">
+            <wp:simplePos x="0" y="0"/>
+            <wp:positionH relativeFrom="margin">
+              <wp:posOffset>-184785</wp:posOffset>
+            </wp:positionH>
+            <wp:positionV relativeFrom="paragraph">
+              <wp:posOffset>2152650</wp:posOffset>
+            </wp:positionV>
+            <wp:extent cx="2834640" cy="1859280"/>
+            <wp:effectExtent l="0" t="0" r="3810" b="7620"/>
+            <wp:wrapTight wrapText="bothSides">
+              <wp:wrapPolygon edited="0">
+                <wp:start x="0" y="0"/>
+                <wp:lineTo x="0" y="21467"/>
+                <wp:lineTo x="21484" y="21467"/>
+                <wp:lineTo x="21484" y="0"/>
+                <wp:lineTo x="0" y="0"/>
+              </wp:wrapPolygon>
+            </wp:wrapTight>
+            <wp:docPr id="6" name="Picture 6" descr="C:\Users\dsmith129\Pictures\Vanishing Point.PNG"/>
+            <wp:cNvGraphicFramePr>
+              <a:graphicFrameLocks xmlns:a="http://schemas.openxmlformats.org/drawingml/2006/main" noChangeAspect="1"/>
+            </wp:cNvGraphicFramePr>
+            <a:graphic xmlns:a="http://schemas.openxmlformats.org/drawingml/2006/main">
+              <a:graphicData uri="http://schemas.openxmlformats.org/drawingml/2006/picture">
+                <pic:pic xmlns:pic="http://schemas.openxmlformats.org/drawingml/2006/picture">
+                  <pic:nvPicPr>
+                    <pic:cNvPr id="0" name="Picture 1" descr="C:\Users\dsmith129\Pictures\Vanishing Point.PNG"/>
+                    <pic:cNvPicPr>
+                      <a:picLocks noChangeAspect="1" noChangeArrowheads="1"/>
+                    </pic:cNvPicPr>
+                  </pic:nvPicPr>
+                  <pic:blipFill>
+                    <a:blip r:embed="rId19" cstate="print">
+                      <a:extLst>
+                        <a:ext uri="{28A0092B-C50C-407E-A947-70E740481C1C}">
+                          <a14:useLocalDpi xmlns:a14="http://schemas.microsoft.com/office/drawing/2010/main" val="0"/>
+                        </a:ext>
+                      </a:extLst>
+                    </a:blip>
+                    <a:srcRect/>
+                    <a:stretch>
+                      <a:fillRect/>
+                    </a:stretch>
+                  </pic:blipFill>
+                  <pic:spPr bwMode="auto">
+                    <a:xfrm>
+                      <a:off x="0" y="0"/>
+                      <a:ext cx="2834640" cy="1859280"/>
+                    </a:xfrm>
+                    <a:prstGeom prst="rect">
+                      <a:avLst/>
+                    </a:prstGeom>
+                    <a:noFill/>
+                    <a:ln>
+                      <a:noFill/>
+                    </a:ln>
+                  </pic:spPr>
+                </pic:pic>
+              </a:graphicData>
+            </a:graphic>
+            <wp14:sizeRelH relativeFrom="margin">
+              <wp14:pctWidth>0</wp14:pctWidth>
+            </wp14:sizeRelH>
+            <wp14:sizeRelV relativeFrom="margin">
+              <wp14:pctHeight>0</wp14:pctHeight>
+            </wp14:sizeRelV>
+          </wp:anchor>
+        </w:drawing>
+      </w:r>
+      <w:r>
+        <w:rPr>
+          <w:noProof/>
+        </w:rPr>
+        <mc:AlternateContent>
+          <mc:Choice Requires="wps">
+            <w:drawing>
+              <wp:anchor distT="45720" distB="45720" distL="114300" distR="114300" simplePos="0" relativeHeight="251672576" behindDoc="0" locked="0" layoutInCell="1" allowOverlap="1">
+                <wp:simplePos x="0" y="0"/>
+                <wp:positionH relativeFrom="column">
+                  <wp:posOffset>2842260</wp:posOffset>
+                </wp:positionH>
+                <wp:positionV relativeFrom="paragraph">
+                  <wp:posOffset>1604010</wp:posOffset>
+                </wp:positionV>
+                <wp:extent cx="3368040" cy="487680"/>
+                <wp:effectExtent l="0" t="0" r="22860" b="26670"/>
+                <wp:wrapSquare wrapText="bothSides"/>
+                <wp:docPr id="12" name="Text Box 2"/>
+                <wp:cNvGraphicFramePr>
+                  <a:graphicFrameLocks xmlns:a="http://schemas.openxmlformats.org/drawingml/2006/main"/>
+                </wp:cNvGraphicFramePr>
+                <a:graphic xmlns:a="http://schemas.openxmlformats.org/drawingml/2006/main">
+                  <a:graphicData uri="http://schemas.microsoft.com/office/word/2010/wordprocessingShape">
+                    <wps:wsp>
+                      <wps:cNvSpPr txBox="1">
+                        <a:spLocks noChangeArrowheads="1"/>
+                      </wps:cNvSpPr>
+                      <wps:spPr bwMode="auto">
+                        <a:xfrm>
+                          <a:off x="0" y="0"/>
+                          <a:ext cx="3368040" cy="487680"/>
+                        </a:xfrm>
+                        <a:prstGeom prst="rect">
+                          <a:avLst/>
+                        </a:prstGeom>
+                        <a:solidFill>
+                          <a:srgbClr val="FFFFFF"/>
+                        </a:solidFill>
+                        <a:ln w="9525">
+                          <a:solidFill>
+                            <a:srgbClr val="000000"/>
+                          </a:solidFill>
+                          <a:miter lim="800000"/>
+                          <a:headEnd/>
+                          <a:tailEnd/>
+                        </a:ln>
+                      </wps:spPr>
+                      <wps:txbx>
+                        <w:txbxContent>
+                          <w:p>
+                            <w:r>
+                              <w:t>Figure 2 – The program blurs the image before extracting the pixels, creating a smoother area</w:t>
+                            </w:r>
+                          </w:p>
+                        </w:txbxContent>
+                      </wps:txbx>
+                      <wps:bodyPr rot="0" vert="horz" wrap="square" lIns="91440" tIns="45720" rIns="91440" bIns="45720" anchor="t" anchorCtr="0">
+                        <a:noAutofit/>
+                      </wps:bodyPr>
+                    </wps:wsp>
+                  </a:graphicData>
+                </a:graphic>
+                <wp14:sizeRelH relativeFrom="margin">
+                  <wp14:pctWidth>0</wp14:pctWidth>
+                </wp14:sizeRelH>
+                <wp14:sizeRelV relativeFrom="margin">
+                  <wp14:pctHeight>0</wp14:pctHeight>
+                </wp14:sizeRelV>
+              </wp:anchor>
+            </w:drawing>
+          </mc:Choice>
+          <mc:Fallback>
+            <w:pict>
+              <v:shape id="_x0000_s1028" type="#_x0000_t202" style="position:absolute;margin-left:223.8pt;margin-top:126.3pt;width:265.2pt;height:38.4pt;z-index:251672576;visibility:visible;mso-wrap-style:square;mso-width-percent:0;mso-height-percent:0;mso-wrap-distance-left:9pt;mso-wrap-distance-top:3.6pt;mso-wrap-distance-right:9pt;mso-wrap-distance-bottom:3.6pt;mso-position-horizontal:absolute;mso-position-horizontal-relative:text;mso-position-vertical:absolute;mso-position-vertical-relative:text;mso-width-percent:0;mso-height-percent:0;mso-width-relative:margin;mso-height-relative:margin;v-text-anchor:top" o:gfxdata="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">
+                <v:textbox>
+                  <w:txbxContent>
+                    <w:p>
+                      <w:r>
+                        <w:t>Figure 2 – The program blurs the image before extracting the pixels, creating a smoother area</w:t>
+                      </w:r>
+                    </w:p>
+                  </w:txbxContent>
+                </v:textbox>
+                <w10:wrap type="square"/>
+              </v:shape>
+            </w:pict>
+          </mc:Fallback>
+        </mc:AlternateContent>
+      </w:r>
+      <w:r>
+        <w:rPr>
+          <w:noProof/>
+        </w:rPr>
+        <mc:AlternateContent>
+          <mc:Choice Requires="wps">
+            <w:drawing>
+              <wp:anchor distT="45720" distB="45720" distL="114300" distR="114300" simplePos="0" relativeHeight="251670528" behindDoc="0" locked="0" layoutInCell="1" allowOverlap="1">
+                <wp:simplePos x="0" y="0"/>
+                <wp:positionH relativeFrom="margin">
+                  <wp:posOffset>-182880</wp:posOffset>
+                </wp:positionH>
+                <wp:positionV relativeFrom="paragraph">
+                  <wp:posOffset>1619250</wp:posOffset>
+                </wp:positionV>
+                <wp:extent cx="2590800" cy="480060"/>
+                <wp:effectExtent l="0" t="0" r="19050" b="15240"/>
+                <wp:wrapSquare wrapText="bothSides"/>
+                <wp:docPr id="11" name="Text Box 2"/>
+                <wp:cNvGraphicFramePr>
+                  <a:graphicFrameLocks xmlns:a="http://schemas.openxmlformats.org/drawingml/2006/main"/>
+                </wp:cNvGraphicFramePr>
+                <a:graphic xmlns:a="http://schemas.openxmlformats.org/drawingml/2006/main">
+                  <a:graphicData uri="http://schemas.microsoft.com/office/word/2010/wordprocessingShape">
+                    <wps:wsp>
+                      <wps:cNvSpPr txBox="1">
+                        <a:spLocks noChangeArrowheads="1"/>
+                      </wps:cNvSpPr>
+                      <wps:spPr bwMode="auto">
+                        <a:xfrm>
+                          <a:off x="0" y="0"/>
+                          <a:ext cx="2590800" cy="480060"/>
+                        </a:xfrm>
+                        <a:prstGeom prst="rect">
+                          <a:avLst/>
+                        </a:prstGeom>
+                        <a:solidFill>
+                          <a:srgbClr val="FFFFFF"/>
+                        </a:solidFill>
+                        <a:ln w="9525">
+                          <a:solidFill>
+                            <a:srgbClr val="000000"/>
+                          </a:solidFill>
+                          <a:miter lim="800000"/>
+                          <a:headEnd/>
+                          <a:tailEnd/>
+                        </a:ln>
+                      </wps:spPr>
+                      <wps:txbx>
+                        <w:txbxContent>
+                          <w:p>
+                            <w:r>
+                              <w:t>Figure</w:t>
+                            </w:r>
+                            <w:r>
+                              <w:t xml:space="preserve"> 1 - </w:t>
+                            </w:r>
+                            <w:r>
+                              <w:t xml:space="preserve">The </w:t>
+                            </w:r>
+                            <w:r>
+                              <w:t xml:space="preserve">green pixels are separated from </w:t>
+                            </w:r>
+                            <w:r>
+                              <w:t>all other pixels</w:t>
+                            </w:r>
+                          </w:p>
+                        </w:txbxContent>
+                      </wps:txbx>
+                      <wps:bodyPr rot="0" vert="horz" wrap="square" lIns="91440" tIns="45720" rIns="91440" bIns="45720" anchor="t" anchorCtr="0">
+                        <a:noAutofit/>
+                      </wps:bodyPr>
+                    </wps:wsp>
+                  </a:graphicData>
+                </a:graphic>
+                <wp14:sizeRelH relativeFrom="margin">
+                  <wp14:pctWidth>0</wp14:pctWidth>
+                </wp14:sizeRelH>
+                <wp14:sizeRelV relativeFrom="margin">
+                  <wp14:pctHeight>0</wp14:pctHeight>
+                </wp14:sizeRelV>
+              </wp:anchor>
+            </w:drawing>
+          </mc:Choice>
+          <mc:Fallback>
+            <w:pict>
+              <v:shape id="_x0000_s1029" type="#_x0000_t202" style="position:absolute;margin-left:-14.4pt;margin-top:127.5pt;width:204pt;height:37.8pt;z-index:251670528;visibility:visible;mso-wrap-style:square;mso-width-percent:0;mso-height-percent:0;mso-wrap-distance-left:9pt;mso-wrap-distance-top:3.6pt;mso-wrap-distance-right:9pt;mso-wrap-distance-bottom:3.6pt;mso-position-horizontal:absolute;mso-position-horizontal-relative:margin;mso-position-vertical:absolute;mso-position-vertical-relative:text;mso-width-percent:0;mso-height-percent:0;mso-width-relative:margin;mso-height-relative:margin;v-text-anchor:top" o:gfxdata="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">
+                <v:textbox>
+                  <w:txbxContent>
+                    <w:p>
+                      <w:r>
+                        <w:t>Figure</w:t>
+                      </w:r>
+                      <w:r>
+                        <w:t xml:space="preserve"> 1 - </w:t>
+                      </w:r>
+                      <w:r>
+                        <w:t xml:space="preserve">The </w:t>
+                      </w:r>
+                      <w:r>
+                        <w:t xml:space="preserve">green pixels are separated from </w:t>
+                      </w:r>
+                      <w:r>
+                        <w:t>all other pixels</w:t>
+                      </w:r>
+                    </w:p>
+                  </w:txbxContent>
+                </v:textbox>
+                <w10:wrap type="square" anchorx="margin"/>
+              </v:shape>
+            </w:pict>
+          </mc:Fallback>
+        </mc:AlternateContent>
+      </w:r>
+      <w:r>
+        <w:br w:type="page"/>
+      </w:r>
+    </w:p>
+    <w:p>
+      <w:r>
+        <w:lastRenderedPageBreak/>
+        <w:t>This program uses Python</w:t>
       </w:r>
     </w:p>
     <w:sectPr>
-      <w:headerReference w:type="default" r:id="rId18"/>
+      <w:headerReference w:type="default" r:id="rId20"/>
       <w:pgSz w:w="12240" w:h="15840"/>
       <w:pgMar w:top="1440" w:right="1440" w:bottom="1440" w:left="1440" w:header="720" w:footer="720" w:gutter="0"/>
       <w:cols w:space="720"/>
@@ -9413,7 +9391,7 @@
 </file>
 
 <file path=customXml/itemProps1.xml><?xml version="1.0" encoding="utf-8"?>
-<ds:datastoreItem xmlns:ds="http://schemas.openxmlformats.org/officeDocument/2006/customXml" ds:itemID="{8BEEB7A3-6493-472A-ACEB-199B818FF325}">
+<ds:datastoreItem xmlns:ds="http://schemas.openxmlformats.org/officeDocument/2006/customXml" ds:itemID="{F49E7FFE-C7BA-4563-B968-99F6CD0323B6}">
   <ds:schemaRefs>
     <ds:schemaRef ds:uri="http://schemas.openxmlformats.org/officeDocument/2006/bibliography"/>
   </ds:schemaRefs>

</xml_diff>